<commit_message>
Correção de ortografia nos relatórios.
</commit_message>
<xml_diff>
--- a/Casos de Uso.docx
+++ b/Casos de Uso.docx
@@ -2477,7 +2477,19 @@
         </w:numPr>
       </w:pPr>
       <w:r>
-        <w:t xml:space="preserve">O usuário para o carro na porta do estacionamento e se dirige para o sistema. </w:t>
+        <w:t>O usuário para o carro na porta</w:t>
+      </w:r>
+      <w:r>
+        <w:t>ria e</w:t>
+      </w:r>
+      <w:r>
+        <w:t xml:space="preserve"> do </w:t>
+      </w:r>
+      <w:r>
+        <w:t xml:space="preserve">acessa </w:t>
+      </w:r>
+      <w:r>
+        <w:t xml:space="preserve">o sistema. </w:t>
       </w:r>
     </w:p>
     <w:p>
@@ -4214,6 +4226,10 @@
     <w:p>
       <w:pPr>
         <w:pStyle w:val="Textbody"/>
+        <w:numPr>
+          <w:ilvl w:val="1"/>
+          <w:numId w:val="443"/>
+        </w:numPr>
         <w:ind w:left="426"/>
         <w:rPr>
           <w:szCs w:val="22"/>
@@ -4223,108 +4239,21 @@
         <w:rPr>
           <w:szCs w:val="22"/>
         </w:rPr>
-        <w:t>1.</w:t>
-      </w:r>
+        <w:t xml:space="preserve">Aciona </w:t>
+      </w:r>
+      <w:proofErr w:type="gramStart"/>
       <w:r>
         <w:rPr>
           <w:szCs w:val="22"/>
         </w:rPr>
-        <w:tab/>
-        <w:t xml:space="preserve">O administrador seleciona um usuário desejado e aciona </w:t>
-      </w:r>
-      <w:proofErr w:type="gramStart"/>
+        <w:t>o Casos</w:t>
+      </w:r>
+      <w:proofErr w:type="gramEnd"/>
       <w:r>
         <w:rPr>
           <w:szCs w:val="22"/>
         </w:rPr>
-        <w:t>a opção “Histórico”</w:t>
-      </w:r>
-      <w:proofErr w:type="gramEnd"/>
-      <w:r>
-        <w:rPr>
-          <w:szCs w:val="22"/>
-        </w:rPr>
-        <w:t>.</w:t>
-      </w:r>
-    </w:p>
-    <w:p>
-      <w:pPr>
-        <w:pStyle w:val="Textbody"/>
-        <w:ind w:left="426"/>
-        <w:rPr>
-          <w:szCs w:val="22"/>
-        </w:rPr>
-      </w:pPr>
-      <w:r>
-        <w:rPr>
-          <w:szCs w:val="22"/>
-        </w:rPr>
-        <w:t>2.</w:t>
-      </w:r>
-      <w:r>
-        <w:rPr>
-          <w:szCs w:val="22"/>
-        </w:rPr>
-        <w:tab/>
-        <w:t>O sistema solicita a confirmação do histórico para o usuário selecionado. [FS004]</w:t>
-      </w:r>
-    </w:p>
-    <w:p>
-      <w:pPr>
-        <w:pStyle w:val="Textbody"/>
-        <w:ind w:left="426"/>
-        <w:rPr>
-          <w:szCs w:val="22"/>
-        </w:rPr>
-      </w:pPr>
-      <w:r>
-        <w:rPr>
-          <w:szCs w:val="22"/>
-        </w:rPr>
-        <w:t>3.</w:t>
-      </w:r>
-      <w:r>
-        <w:rPr>
-          <w:szCs w:val="22"/>
-        </w:rPr>
-        <w:tab/>
-        <w:t>O administrador aciona a opção para confirmar a visualização do histórico do usuário.</w:t>
-      </w:r>
-    </w:p>
-    <w:p>
-      <w:pPr>
-        <w:pStyle w:val="Textbody"/>
-        <w:ind w:left="426"/>
-        <w:rPr>
-          <w:szCs w:val="22"/>
-        </w:rPr>
-      </w:pPr>
-      <w:r>
-        <w:rPr>
-          <w:szCs w:val="22"/>
-        </w:rPr>
-        <w:t>4.</w:t>
-      </w:r>
-      <w:r>
-        <w:rPr>
-          <w:szCs w:val="22"/>
-        </w:rPr>
-        <w:tab/>
-        <w:t xml:space="preserve">O sistema emite o histórico para o usuário selecionado e apresenta </w:t>
-      </w:r>
-      <w:proofErr w:type="gramStart"/>
-      <w:r>
-        <w:rPr>
-          <w:szCs w:val="22"/>
-        </w:rPr>
-        <w:t>a mensagem “Histórico criado com sucesso”</w:t>
-      </w:r>
-      <w:proofErr w:type="gramEnd"/>
-      <w:r>
-        <w:rPr>
-          <w:szCs w:val="22"/>
-        </w:rPr>
-        <w:t>.</w:t>
+        <w:t xml:space="preserve"> de Uso Visualizar Histórico (CDU 4.9 – [SB002]).</w:t>
       </w:r>
     </w:p>
     <w:p>
@@ -4569,7 +4498,6 @@
           <w:sz w:val="21"/>
           <w:szCs w:val="21"/>
         </w:rPr>
-        <w:lastRenderedPageBreak/>
         <w:t>O</w:t>
       </w:r>
       <w:r>
@@ -4650,6 +4578,7 @@
         <w:rPr>
           <w:szCs w:val="22"/>
         </w:rPr>
+        <w:lastRenderedPageBreak/>
         <w:t>Caso o usuário opte por abortar a operação atual, ele deve clicar na opção “Cancelar” para cancelar esta operação.</w:t>
       </w:r>
     </w:p>
@@ -5287,7 +5216,6 @@
           <w:bCs/>
           <w:szCs w:val="22"/>
         </w:rPr>
-        <w:lastRenderedPageBreak/>
         <w:t>Fim do Fluxo Secundário.</w:t>
       </w:r>
     </w:p>
@@ -5349,6 +5277,7 @@
           <w:bCs/>
           <w:szCs w:val="22"/>
         </w:rPr>
+        <w:lastRenderedPageBreak/>
         <w:t>Caso o usuário indique um valor incorreto e/ou inválido para o(s) campo(s) obrigatório, o sistema apresenta esta mensagem de alerta.</w:t>
       </w:r>
     </w:p>
@@ -5613,7 +5542,13 @@
       <w:proofErr w:type="spellEnd"/>
       <w:proofErr w:type="gramEnd"/>
       <w:r>
-        <w:t>, matriculo ou código de acesso, curso/cargo e a opção “Cadastrar Administrador”. [FS003]</w:t>
+        <w:t>, matriculo ou código de acesso</w:t>
+      </w:r>
+      <w:r>
+        <w:t>, e-mail</w:t>
+      </w:r>
+      <w:r>
+        <w:t>, curso/cargo e a opção “Cadastrar Administrador”. [FS003]</w:t>
       </w:r>
     </w:p>
     <w:p>
@@ -5832,7 +5767,6 @@
         <w:ind w:left="709" w:hanging="283"/>
       </w:pPr>
       <w:r>
-        <w:lastRenderedPageBreak/>
         <w:t>O administrador aciona a opção de alteração de senha.</w:t>
       </w:r>
     </w:p>
@@ -5904,6 +5838,7 @@
           <w:iCs/>
           <w:szCs w:val="22"/>
         </w:rPr>
+        <w:lastRenderedPageBreak/>
         <w:t>Fim do subfluxo.</w:t>
       </w:r>
     </w:p>
@@ -5940,19 +5875,8 @@
         <w:rPr>
           <w:b/>
         </w:rPr>
-        <w:t>[FS001]</w:t>
-      </w:r>
-      <w:proofErr w:type="gramStart"/>
-      <w:r>
-        <w:rPr>
-          <w:b/>
-        </w:rPr>
-        <w:t xml:space="preserve"> </w:t>
-      </w:r>
-      <w:r>
-        <w:t> </w:t>
-      </w:r>
-      <w:proofErr w:type="gramEnd"/>
+        <w:t xml:space="preserve">[FS001] </w:t>
+      </w:r>
       <w:r>
         <w:t>&lt;</w:t>
       </w:r>
@@ -5972,7 +5896,13 @@
         </w:numPr>
       </w:pPr>
       <w:r>
-        <w:t>Caso o usuário não indique um valor para o(s) campo(s) obrigatório, o sistema apresenta esta mensagem de alerta.</w:t>
+        <w:t xml:space="preserve">Caso o </w:t>
+      </w:r>
+      <w:r>
+        <w:t>administrador</w:t>
+      </w:r>
+      <w:r>
+        <w:t xml:space="preserve"> não indique um valor para o(s) campo(s) obrigatório, o sistema apresenta esta mensagem de alerta.</w:t>
       </w:r>
     </w:p>
     <w:p>
@@ -6001,12 +5931,23 @@
         <w:t xml:space="preserve"> </w:t>
       </w:r>
       <w:r>
+        <w:t>administrador</w:t>
+      </w:r>
+      <w:r>
         <w:rPr>
           <w:rFonts w:ascii="Times New Roman" w:hAnsi="Times New Roman"/>
           <w:sz w:val="21"/>
           <w:szCs w:val="21"/>
         </w:rPr>
-        <w:t>usuário indica um valor para o campo em questão.</w:t>
+        <w:t xml:space="preserve"> </w:t>
+      </w:r>
+      <w:r>
+        <w:rPr>
+          <w:rFonts w:ascii="Times New Roman" w:hAnsi="Times New Roman"/>
+          <w:sz w:val="21"/>
+          <w:szCs w:val="21"/>
+        </w:rPr>
+        <w:t>indica um valor para o campo em questão.</w:t>
       </w:r>
     </w:p>
     <w:p>
@@ -6472,7 +6413,6 @@
           <w:rFonts w:ascii="Nimbus Roman No9 L" w:hAnsi="Nimbus Roman No9 L"/>
           <w:szCs w:val="22"/>
         </w:rPr>
-        <w:lastRenderedPageBreak/>
         <w:t>O sistema apresenta a mensagem “Senha enviada com sucesso.</w:t>
       </w:r>
       <w:proofErr w:type="gramStart"/>
@@ -6563,6 +6503,7 @@
           <w:sz w:val="21"/>
           <w:szCs w:val="21"/>
         </w:rPr>
+        <w:lastRenderedPageBreak/>
         <w:t>O sistema envia um e-mail com o lembrete de senha para o e-mail informado pelo usuário.</w:t>
       </w:r>
     </w:p>
@@ -6930,7 +6871,10 @@
         <w:t xml:space="preserve">Descrição: </w:t>
       </w:r>
       <w:r>
-        <w:t>o administrador cria, edita, exclui uma vaga no sistema.</w:t>
+        <w:t>O</w:t>
+      </w:r>
+      <w:r>
+        <w:t xml:space="preserve"> administrador cria, edita, exclui uma vaga no sistema.</w:t>
       </w:r>
       <w:r>
         <w:rPr>
@@ -7031,14 +6975,8 @@
     <w:p>
       <w:pPr>
         <w:pStyle w:val="Ttulo2"/>
-        <w:rPr>
-          <w:color w:val="FF0000"/>
-        </w:rPr>
-      </w:pPr>
-      <w:r>
-        <w:rPr>
-          <w:color w:val="FF0000"/>
-        </w:rPr>
+      </w:pPr>
+      <w:r>
         <w:t>UC Visualizar Histórico</w:t>
       </w:r>
     </w:p>
@@ -7105,7 +7043,6 @@
         <w:rPr>
           <w:b/>
         </w:rPr>
-        <w:lastRenderedPageBreak/>
         <w:t>Pós-condições</w:t>
       </w:r>
       <w:r>
@@ -7134,6 +7071,7 @@
         <w:ind w:left="709" w:hanging="283"/>
       </w:pPr>
       <w:r>
+        <w:lastRenderedPageBreak/>
         <w:t>1. O sistema apresenta a página inicial com um resumo do sistema e as seguintes opções para serem escolhidas: vagas, usuários, históricos, minha conta, sair.</w:t>
       </w:r>
     </w:p>
@@ -7213,15 +7151,85 @@
         <w:ind w:left="426"/>
       </w:pPr>
       <w:r>
-        <w:t>O administrador seleciona aciona a opção “Histórico por Vaga</w:t>
+        <w:t xml:space="preserve">O administrador seleciona aciona </w:t>
       </w:r>
       <w:proofErr w:type="gramStart"/>
       <w:r>
-        <w:t>”.</w:t>
+        <w:t>a opção “Histórico por Vaga”</w:t>
       </w:r>
       <w:proofErr w:type="gramEnd"/>
       <w:r>
+        <w:t>.</w:t>
+      </w:r>
+      <w:r>
+        <w:t xml:space="preserve"> </w:t>
+      </w:r>
+      <w:r>
         <w:t>[FS003]</w:t>
+      </w:r>
+    </w:p>
+    <w:p>
+      <w:pPr>
+        <w:pStyle w:val="Textbody"/>
+        <w:numPr>
+          <w:ilvl w:val="0"/>
+          <w:numId w:val="463"/>
+        </w:numPr>
+        <w:ind w:left="426"/>
+      </w:pPr>
+      <w:r>
+        <w:t>O sistema irá exibir um mapa com as vagas do estacionamento.</w:t>
+      </w:r>
+      <w:r>
+        <w:t xml:space="preserve"> [FS004]</w:t>
+      </w:r>
+    </w:p>
+    <w:p>
+      <w:pPr>
+        <w:pStyle w:val="Textbody"/>
+        <w:numPr>
+          <w:ilvl w:val="0"/>
+          <w:numId w:val="463"/>
+        </w:numPr>
+        <w:ind w:left="426"/>
+      </w:pPr>
+      <w:r>
+        <w:t>O administrador seleciona a vaga desejada.</w:t>
+      </w:r>
+    </w:p>
+    <w:p>
+      <w:pPr>
+        <w:pStyle w:val="Standard"/>
+        <w:numPr>
+          <w:ilvl w:val="0"/>
+          <w:numId w:val="463"/>
+        </w:numPr>
+        <w:ind w:left="709" w:hanging="283"/>
+      </w:pPr>
+      <w:r>
+        <w:t>O sistema solicita que o administrador confirme a vaga selecionada.</w:t>
+      </w:r>
+    </w:p>
+    <w:p>
+      <w:pPr>
+        <w:pStyle w:val="Textbody"/>
+        <w:numPr>
+          <w:ilvl w:val="0"/>
+          <w:numId w:val="463"/>
+        </w:numPr>
+        <w:ind w:left="426"/>
+      </w:pPr>
+      <w:r>
+        <w:t xml:space="preserve">O sistema emite o histórico para </w:t>
+      </w:r>
+      <w:r>
+        <w:t>a vaga</w:t>
+      </w:r>
+      <w:r>
+        <w:t xml:space="preserve"> selecionad</w:t>
+      </w:r>
+      <w:r>
+        <w:t>a e exibe relatório na tela. [FS005]</w:t>
       </w:r>
     </w:p>
     <w:p>
@@ -7270,16 +7278,28 @@
         <w:rPr>
           <w:szCs w:val="22"/>
         </w:rPr>
-        <w:t>O administrador seleciona aciona a opção “Histórico por usuário</w:t>
+        <w:t xml:space="preserve">O administrador seleciona aciona </w:t>
       </w:r>
       <w:proofErr w:type="gramStart"/>
       <w:r>
         <w:rPr>
           <w:szCs w:val="22"/>
         </w:rPr>
-        <w:t>”.</w:t>
+        <w:t>a opção “Histórico por usuário”</w:t>
       </w:r>
       <w:proofErr w:type="gramEnd"/>
+      <w:r>
+        <w:rPr>
+          <w:szCs w:val="22"/>
+        </w:rPr>
+        <w:t>.</w:t>
+      </w:r>
+      <w:r>
+        <w:rPr>
+          <w:szCs w:val="22"/>
+        </w:rPr>
+        <w:t xml:space="preserve"> </w:t>
+      </w:r>
       <w:r>
         <w:rPr>
           <w:szCs w:val="22"/>
@@ -7300,6 +7320,70 @@
         </w:rPr>
       </w:pPr>
       <w:r>
+        <w:t xml:space="preserve">O sistema irá exibir todos os usuários cadastrados. [FS004] </w:t>
+      </w:r>
+    </w:p>
+    <w:p>
+      <w:pPr>
+        <w:pStyle w:val="Textbody"/>
+        <w:numPr>
+          <w:ilvl w:val="0"/>
+          <w:numId w:val="464"/>
+        </w:numPr>
+        <w:ind w:left="426"/>
+      </w:pPr>
+      <w:r>
+        <w:t>O administrador seleciona o usuário desejado.</w:t>
+      </w:r>
+    </w:p>
+    <w:p>
+      <w:pPr>
+        <w:pStyle w:val="Standard"/>
+        <w:numPr>
+          <w:ilvl w:val="0"/>
+          <w:numId w:val="464"/>
+        </w:numPr>
+        <w:ind w:left="709" w:hanging="283"/>
+      </w:pPr>
+      <w:r>
+        <w:t xml:space="preserve">O sistema solicita que o administrador confirme o usuário selecionado. </w:t>
+      </w:r>
+    </w:p>
+    <w:p>
+      <w:pPr>
+        <w:pStyle w:val="Textbody"/>
+        <w:numPr>
+          <w:ilvl w:val="0"/>
+          <w:numId w:val="464"/>
+        </w:numPr>
+        <w:ind w:left="426"/>
+      </w:pPr>
+      <w:r>
+        <w:t xml:space="preserve">O sistema emite o histórico para </w:t>
+      </w:r>
+      <w:r>
+        <w:t>o usuário</w:t>
+      </w:r>
+      <w:r>
+        <w:t xml:space="preserve"> selecionad</w:t>
+      </w:r>
+      <w:r>
+        <w:t>o e exibe relatório na tela. [FS005]</w:t>
+      </w:r>
+    </w:p>
+    <w:p>
+      <w:pPr>
+        <w:pStyle w:val="Textbody"/>
+        <w:numPr>
+          <w:ilvl w:val="0"/>
+          <w:numId w:val="464"/>
+        </w:numPr>
+        <w:ind w:left="426"/>
+        <w:rPr>
+          <w:szCs w:val="22"/>
+        </w:rPr>
+      </w:pPr>
+      <w:r>
         <w:rPr>
           <w:szCs w:val="22"/>
         </w:rPr>
@@ -7347,24 +7431,7 @@
         <w:rPr>
           <w:b/>
         </w:rPr>
-        <w:t>[FS001]</w:t>
-      </w:r>
-      <w:proofErr w:type="gramStart"/>
-      <w:r>
-        <w:rPr>
-          <w:b/>
-        </w:rPr>
-        <w:t xml:space="preserve"> </w:t>
-      </w:r>
-      <w:r>
-        <w:t> </w:t>
-      </w:r>
-      <w:proofErr w:type="gramEnd"/>
-      <w:r>
-        <w:rPr>
-          <w:b/>
-        </w:rPr>
-        <w:t>&lt;nome do campo&gt; não  foi preenchido. Por favor, indique um valor.</w:t>
+        <w:t>[FS001] &lt;nome do campo&gt; não  foi preenchido. Por favor, indique um valor.</w:t>
       </w:r>
     </w:p>
     <w:p>
@@ -7498,6 +7565,7 @@
         <w:rPr>
           <w:sz w:val="24"/>
         </w:rPr>
+        <w:lastRenderedPageBreak/>
         <w:t>Caso o usuário opte por abortar a visualização do histórico, ele deve clicar a opção para cancelar esta operação.</w:t>
       </w:r>
     </w:p>
@@ -7523,25 +7591,71 @@
     <w:p>
       <w:pPr>
         <w:pStyle w:val="Textbody"/>
+        <w:ind w:left="426"/>
+        <w:rPr>
+          <w:sz w:val="24"/>
+        </w:rPr>
       </w:pPr>
     </w:p>
     <w:p>
       <w:pPr>
         <w:pStyle w:val="Textbody"/>
+        <w:rPr>
+          <w:b/>
+        </w:rPr>
+      </w:pPr>
+      <w:r>
+        <w:rPr>
+          <w:b/>
+        </w:rPr>
+        <w:t>[FS005] Erro na exibição do Relatório</w:t>
+      </w:r>
+    </w:p>
+    <w:p>
+      <w:pPr>
+        <w:pStyle w:val="Textbody"/>
+        <w:numPr>
+          <w:ilvl w:val="1"/>
+          <w:numId w:val="466"/>
+        </w:numPr>
+        <w:ind w:left="709" w:hanging="283"/>
+      </w:pPr>
+      <w:r>
+        <w:t>Exibe uma mensagem de erro para o admin</w:t>
+      </w:r>
+      <w:r>
+        <w:t>is</w:t>
+      </w:r>
+      <w:r>
+        <w:t>trador</w:t>
+      </w:r>
+      <w:r>
+        <w:t>.</w:t>
+      </w:r>
+    </w:p>
+    <w:p>
+      <w:pPr>
+        <w:pStyle w:val="Textbody"/>
+        <w:numPr>
+          <w:ilvl w:val="1"/>
+          <w:numId w:val="466"/>
+        </w:numPr>
+        <w:ind w:left="709" w:hanging="283"/>
+      </w:pPr>
+      <w:r>
+        <w:t>O sistema redireciona o administrador para a tela inicial.</w:t>
+      </w:r>
+    </w:p>
+    <w:p>
+      <w:pPr>
+        <w:pStyle w:val="Textbody"/>
       </w:pPr>
     </w:p>
     <w:p>
       <w:pPr>
         <w:pStyle w:val="Ttulo2"/>
-        <w:rPr>
-          <w:color w:val="FF0000"/>
-        </w:rPr>
-      </w:pPr>
-      <w:r>
-        <w:rPr>
-          <w:color w:val="FF0000"/>
-        </w:rPr>
-        <w:lastRenderedPageBreak/>
+      </w:pPr>
+      <w:r>
         <w:t>UC Estacionar</w:t>
       </w:r>
     </w:p>
@@ -7611,7 +7725,24 @@
         <w:t>Pós-condições</w:t>
       </w:r>
       <w:r>
-        <w:t xml:space="preserve">: O usuário deve ser associado a uma vaga e deve ser impresso um ticket com o código da vaga correspondente. </w:t>
+        <w:t xml:space="preserve">: O usuário deve ser associado a uma vaga e deve ser </w:t>
+      </w:r>
+      <w:r>
+        <w:t>informado</w:t>
+      </w:r>
+      <w:r>
+        <w:t xml:space="preserve"> o código da vaga correspondente. </w:t>
+      </w:r>
+      <w:r>
+        <w:t xml:space="preserve">O sistema retorna para a tela de </w:t>
+      </w:r>
+      <w:proofErr w:type="spellStart"/>
+      <w:r>
+        <w:t>login</w:t>
+      </w:r>
+      <w:proofErr w:type="spellEnd"/>
+      <w:r>
+        <w:t>.</w:t>
       </w:r>
     </w:p>
     <w:p>
@@ -7633,54 +7764,75 @@
     <w:p>
       <w:pPr>
         <w:pStyle w:val="Textbody"/>
+        <w:numPr>
+          <w:ilvl w:val="2"/>
+          <w:numId w:val="466"/>
+        </w:numPr>
         <w:ind w:left="709" w:hanging="283"/>
       </w:pPr>
       <w:r>
-        <w:t>1. O sistema apresenta a página inicial com um resumo do sistema e as seguintes opções para serem escolhidas: vagas, usuários, históricos, minha conta, sair.</w:t>
+        <w:t xml:space="preserve">O sistema apresenta a </w:t>
+      </w:r>
+      <w:r>
+        <w:t>tela inicial com um resumo das vagas no estacionamento (disponíveis e indisponíveis).</w:t>
+      </w:r>
+      <w:r>
+        <w:t xml:space="preserve"> </w:t>
       </w:r>
     </w:p>
     <w:p>
       <w:pPr>
         <w:pStyle w:val="Textbody"/>
+        <w:numPr>
+          <w:ilvl w:val="2"/>
+          <w:numId w:val="466"/>
+        </w:numPr>
         <w:ind w:left="709" w:hanging="283"/>
       </w:pPr>
       <w:r>
-        <w:t xml:space="preserve">2. O administrador aciona </w:t>
-      </w:r>
-      <w:proofErr w:type="gramStart"/>
-      <w:r>
-        <w:t>a opção “Históricos”</w:t>
-      </w:r>
-      <w:proofErr w:type="gramEnd"/>
-      <w:r>
-        <w:t>.</w:t>
+        <w:t>O usuário seleciona a vaga desejada. [FS001]</w:t>
+      </w:r>
+      <w:r>
+        <w:t xml:space="preserve"> [FS002]</w:t>
       </w:r>
     </w:p>
     <w:p>
       <w:pPr>
         <w:pStyle w:val="Textbody"/>
+        <w:numPr>
+          <w:ilvl w:val="2"/>
+          <w:numId w:val="466"/>
+        </w:numPr>
         <w:ind w:left="709" w:hanging="283"/>
       </w:pPr>
       <w:r>
-        <w:t>3. O sistema apresenta duas opções de histórico, “Histórico por Vaga” ou “Histórico por Usuário”. [SB001] [SB002] [SB003].</w:t>
+        <w:t xml:space="preserve">O sistema solicita a confirmação do usuário para a vaga selecionada. </w:t>
       </w:r>
     </w:p>
     <w:p>
       <w:pPr>
         <w:pStyle w:val="Textbody"/>
+        <w:numPr>
+          <w:ilvl w:val="2"/>
+          <w:numId w:val="466"/>
+        </w:numPr>
         <w:ind w:left="709" w:hanging="283"/>
       </w:pPr>
       <w:r>
-        <w:t>4. O usuário aciona a opção desejada.</w:t>
+        <w:t>O sistema exibe uma mensagem de confirmação e informa o código de barra referente aquela vaga.</w:t>
       </w:r>
     </w:p>
     <w:p>
       <w:pPr>
         <w:pStyle w:val="Textbody"/>
+        <w:numPr>
+          <w:ilvl w:val="2"/>
+          <w:numId w:val="466"/>
+        </w:numPr>
         <w:ind w:left="709" w:hanging="283"/>
       </w:pPr>
       <w:r>
-        <w:t>5. O fluxo principal é finalizado.</w:t>
+        <w:t>O fluxo principal é finalizado.</w:t>
       </w:r>
     </w:p>
     <w:p>
@@ -7688,6 +7840,371 @@
         <w:pStyle w:val="Textbody"/>
         <w:ind w:left="707"/>
       </w:pPr>
+    </w:p>
+    <w:p>
+      <w:pPr>
+        <w:pStyle w:val="Textbody"/>
+      </w:pPr>
+      <w:r>
+        <w:rPr>
+          <w:b/>
+          <w:sz w:val="24"/>
+        </w:rPr>
+        <w:t>Fluxos secundários</w:t>
+      </w:r>
+      <w:r>
+        <w:t xml:space="preserve"> </w:t>
+      </w:r>
+      <w:r>
+        <w:rPr>
+          <w:b/>
+          <w:sz w:val="24"/>
+        </w:rPr>
+        <w:t>(alternativos e de exceção)</w:t>
+      </w:r>
+    </w:p>
+    <w:p>
+      <w:pPr>
+        <w:pStyle w:val="Textbody"/>
+      </w:pPr>
+      <w:r>
+        <w:t> </w:t>
+      </w:r>
+      <w:r>
+        <w:rPr>
+          <w:b/>
+        </w:rPr>
+        <w:t xml:space="preserve">[FS001] </w:t>
+      </w:r>
+      <w:r>
+        <w:rPr>
+          <w:b/>
+        </w:rPr>
+        <w:t>Vaga</w:t>
+      </w:r>
+      <w:r>
+        <w:rPr>
+          <w:b/>
+        </w:rPr>
+        <w:t xml:space="preserve"> </w:t>
+      </w:r>
+      <w:r>
+        <w:rPr>
+          <w:b/>
+        </w:rPr>
+        <w:t>já preenchida.</w:t>
+      </w:r>
+      <w:r>
+        <w:rPr>
+          <w:b/>
+        </w:rPr>
+        <w:t> Por favor, indique um</w:t>
+      </w:r>
+      <w:r>
+        <w:rPr>
+          <w:b/>
+        </w:rPr>
+        <w:t>a</w:t>
+      </w:r>
+      <w:r>
+        <w:rPr>
+          <w:b/>
+        </w:rPr>
+        <w:t xml:space="preserve"> </w:t>
+      </w:r>
+      <w:r>
+        <w:rPr>
+          <w:b/>
+        </w:rPr>
+        <w:t>nova vaga</w:t>
+      </w:r>
+      <w:r>
+        <w:rPr>
+          <w:b/>
+        </w:rPr>
+        <w:t>.</w:t>
+      </w:r>
+    </w:p>
+    <w:p>
+      <w:pPr>
+        <w:pStyle w:val="Textbody"/>
+        <w:numPr>
+          <w:ilvl w:val="0"/>
+          <w:numId w:val="470"/>
+        </w:numPr>
+        <w:ind w:left="707" w:hanging="283"/>
+      </w:pPr>
+      <w:r>
+        <w:t xml:space="preserve">Caso o usuário </w:t>
+      </w:r>
+      <w:r>
+        <w:t>escolha</w:t>
+      </w:r>
+      <w:r>
+        <w:t xml:space="preserve"> </w:t>
+      </w:r>
+      <w:r>
+        <w:t>uma vaga que já esteja preenchida por outro usuário.</w:t>
+      </w:r>
+      <w:r>
+        <w:t xml:space="preserve"> </w:t>
+      </w:r>
+      <w:r>
+        <w:t>O</w:t>
+      </w:r>
+      <w:r>
+        <w:t xml:space="preserve"> sistema apresenta esta mensagem de alerta.</w:t>
+      </w:r>
+    </w:p>
+    <w:p>
+      <w:pPr>
+        <w:pStyle w:val="Textbody"/>
+        <w:numPr>
+          <w:ilvl w:val="0"/>
+          <w:numId w:val="470"/>
+        </w:numPr>
+        <w:ind w:left="707" w:hanging="283"/>
+      </w:pPr>
+      <w:r>
+        <w:t>O</w:t>
+      </w:r>
+      <w:r>
+        <w:rPr>
+          <w:b/>
+        </w:rPr>
+        <w:t xml:space="preserve"> </w:t>
+      </w:r>
+      <w:r>
+        <w:t>usuário indica um</w:t>
+      </w:r>
+      <w:r>
+        <w:t>a</w:t>
+      </w:r>
+      <w:r>
+        <w:t xml:space="preserve"> </w:t>
+      </w:r>
+      <w:r>
+        <w:t>nova vaga.</w:t>
+      </w:r>
+    </w:p>
+    <w:p>
+      <w:pPr>
+        <w:pStyle w:val="Textbody"/>
+        <w:numPr>
+          <w:ilvl w:val="0"/>
+          <w:numId w:val="470"/>
+        </w:numPr>
+        <w:ind w:left="707" w:hanging="283"/>
+      </w:pPr>
+      <w:r>
+        <w:t>Fim do Fluxo Secundário</w:t>
+      </w:r>
+    </w:p>
+    <w:p>
+      <w:pPr>
+        <w:pStyle w:val="Textbody"/>
+        <w:ind w:left="707"/>
+      </w:pPr>
+      <w:r>
+        <w:t xml:space="preserve"> </w:t>
+      </w:r>
+    </w:p>
+    <w:p>
+      <w:pPr>
+        <w:pStyle w:val="Textbody"/>
+      </w:pPr>
+      <w:r>
+        <w:rPr>
+          <w:b/>
+        </w:rPr>
+        <w:t xml:space="preserve">[FS002] </w:t>
+      </w:r>
+      <w:r>
+        <w:rPr>
+          <w:b/>
+        </w:rPr>
+        <w:t>Vaga reservada para deficientes. Por favor, indique uma nova vaga.</w:t>
+      </w:r>
+    </w:p>
+    <w:p>
+      <w:pPr>
+        <w:pStyle w:val="Textbody"/>
+        <w:numPr>
+          <w:ilvl w:val="0"/>
+          <w:numId w:val="471"/>
+        </w:numPr>
+        <w:ind w:left="707" w:hanging="283"/>
+      </w:pPr>
+      <w:r>
+        <w:t>Caso o usuário não seja deficiente e escolha uma vaga reservada para deficiente. O sistema apresenta esta mensagem de alerta.</w:t>
+      </w:r>
+    </w:p>
+    <w:p>
+      <w:pPr>
+        <w:pStyle w:val="Textbody"/>
+        <w:numPr>
+          <w:ilvl w:val="0"/>
+          <w:numId w:val="471"/>
+        </w:numPr>
+        <w:ind w:left="707" w:hanging="283"/>
+      </w:pPr>
+      <w:r>
+        <w:t>O</w:t>
+      </w:r>
+      <w:r>
+        <w:rPr>
+          <w:b/>
+        </w:rPr>
+        <w:t xml:space="preserve"> </w:t>
+      </w:r>
+      <w:r>
+        <w:t>usuário indica uma nova vaga.</w:t>
+      </w:r>
+    </w:p>
+    <w:p>
+      <w:pPr>
+        <w:pStyle w:val="Textbody"/>
+        <w:numPr>
+          <w:ilvl w:val="0"/>
+          <w:numId w:val="471"/>
+        </w:numPr>
+        <w:ind w:left="707" w:hanging="283"/>
+      </w:pPr>
+      <w:r>
+        <w:t>Fim do Fluxo Secundário</w:t>
+      </w:r>
+    </w:p>
+    <w:p>
+      <w:pPr>
+        <w:pStyle w:val="Textbody"/>
+      </w:pPr>
+    </w:p>
+    <w:p>
+      <w:pPr>
+        <w:pStyle w:val="Standard"/>
+      </w:pPr>
+      <w:r>
+        <w:rPr>
+          <w:b/>
+        </w:rPr>
+        <w:lastRenderedPageBreak/>
+        <w:t>[FS003]</w:t>
+      </w:r>
+      <w:r>
+        <w:t> </w:t>
+      </w:r>
+      <w:r>
+        <w:rPr>
+          <w:b/>
+        </w:rPr>
+        <w:t>Nenhuma vaga cadastrada no sistema.</w:t>
+      </w:r>
+    </w:p>
+    <w:p>
+      <w:pPr>
+        <w:pStyle w:val="Textbody"/>
+        <w:numPr>
+          <w:ilvl w:val="0"/>
+          <w:numId w:val="465"/>
+        </w:numPr>
+      </w:pPr>
+      <w:r>
+        <w:t>O sistema verifica que não existem vagas cadastradas até o momento e apresenta a mensagem: “Nenhuma vaga cadastrada no acervo” e aguarda ação do usuário.</w:t>
+      </w:r>
+    </w:p>
+    <w:p>
+      <w:pPr>
+        <w:pStyle w:val="Textbody"/>
+        <w:ind w:left="707"/>
+      </w:pPr>
+    </w:p>
+    <w:p>
+      <w:pPr>
+        <w:pStyle w:val="Ttulo2"/>
+      </w:pPr>
+      <w:r>
+        <w:t>UC Sair do Estacionamento</w:t>
+      </w:r>
+    </w:p>
+    <w:p>
+      <w:pPr>
+        <w:pStyle w:val="HorizontalLine"/>
+      </w:pPr>
+    </w:p>
+    <w:p>
+      <w:pPr>
+        <w:pStyle w:val="Textbody"/>
+        <w:rPr>
+          <w:b/>
+        </w:rPr>
+      </w:pPr>
+      <w:r>
+        <w:rPr>
+          <w:b/>
+        </w:rPr>
+        <w:t>Descrição:</w:t>
+      </w:r>
+    </w:p>
+    <w:p>
+      <w:pPr>
+        <w:pStyle w:val="Textbody"/>
+      </w:pPr>
+      <w:r>
+        <w:rPr>
+          <w:b/>
+        </w:rPr>
+        <w:t xml:space="preserve">Atores: </w:t>
+      </w:r>
+      <w:r>
+        <w:t>Usuário.</w:t>
+      </w:r>
+    </w:p>
+    <w:p>
+      <w:pPr>
+        <w:pStyle w:val="Textbody"/>
+      </w:pPr>
+      <w:r>
+        <w:rPr>
+          <w:b/>
+        </w:rPr>
+        <w:t>Pré-condições</w:t>
+      </w:r>
+      <w:r>
+        <w:t>: O usuário deve estar estacionado e com o ticket na mão.</w:t>
+      </w:r>
+    </w:p>
+    <w:p>
+      <w:pPr>
+        <w:pStyle w:val="Textbody"/>
+      </w:pPr>
+      <w:r>
+        <w:rPr>
+          <w:b/>
+        </w:rPr>
+        <w:t>Pós-condições</w:t>
+      </w:r>
+      <w:r>
+        <w:t xml:space="preserve">: O usuário deve ser desassociado a vaga que </w:t>
+      </w:r>
+      <w:proofErr w:type="gramStart"/>
+      <w:r>
+        <w:t>estava estacionado</w:t>
+      </w:r>
+      <w:proofErr w:type="gramEnd"/>
+      <w:r>
+        <w:t>.</w:t>
+      </w:r>
+      <w:r>
+        <w:t xml:space="preserve"> O Sistema retorna para a tela de </w:t>
+      </w:r>
+      <w:proofErr w:type="spellStart"/>
+      <w:r>
+        <w:t>login</w:t>
+      </w:r>
+      <w:proofErr w:type="spellEnd"/>
+      <w:r>
+        <w:t>.</w:t>
+      </w:r>
     </w:p>
     <w:p>
       <w:pPr>
@@ -7702,439 +8219,67 @@
           <w:b/>
           <w:sz w:val="24"/>
         </w:rPr>
-        <w:t>[SB001] Histórico por Vaga</w:t>
+        <w:t xml:space="preserve"> Fluxo de eventos principal</w:t>
       </w:r>
     </w:p>
     <w:p>
       <w:pPr>
         <w:pStyle w:val="Textbody"/>
         <w:numPr>
-          <w:ilvl w:val="0"/>
-          <w:numId w:val="463"/>
+          <w:ilvl w:val="1"/>
+          <w:numId w:val="465"/>
         </w:numPr>
-        <w:ind w:left="426"/>
-      </w:pPr>
-      <w:r>
-        <w:t>O administrador seleciona aciona a opção “Histórico por Vaga</w:t>
-      </w:r>
-      <w:proofErr w:type="gramStart"/>
-      <w:r>
-        <w:t>”.</w:t>
-      </w:r>
-      <w:proofErr w:type="gramEnd"/>
-      <w:r>
-        <w:t>[FS003]</w:t>
+        <w:ind w:left="851" w:hanging="425"/>
+      </w:pPr>
+      <w:r>
+        <w:t>O usuário informa “</w:t>
+      </w:r>
+      <w:proofErr w:type="spellStart"/>
+      <w:r>
+        <w:t>login</w:t>
+      </w:r>
+      <w:proofErr w:type="spellEnd"/>
+      <w:r>
+        <w:t>” e “senha”.</w:t>
       </w:r>
     </w:p>
     <w:p>
       <w:pPr>
         <w:pStyle w:val="Textbody"/>
         <w:numPr>
-          <w:ilvl w:val="0"/>
-          <w:numId w:val="463"/>
+          <w:ilvl w:val="1"/>
+          <w:numId w:val="465"/>
         </w:numPr>
-        <w:ind w:left="426"/>
-      </w:pPr>
-      <w:r>
-        <w:t>O subfluxo é finalizado.</w:t>
-      </w:r>
-    </w:p>
-    <w:p>
-      <w:pPr>
-        <w:pStyle w:val="Textbody"/>
-      </w:pPr>
-    </w:p>
-    <w:p>
-      <w:pPr>
-        <w:pStyle w:val="Textbody"/>
-      </w:pPr>
-      <w:r>
-        <w:rPr>
-          <w:b/>
-          <w:sz w:val="24"/>
-        </w:rPr>
-        <w:t>[SB002] Histórico por Usuário</w:t>
+        <w:ind w:left="851" w:hanging="425"/>
+      </w:pPr>
+      <w:r>
+        <w:t>O sistema exibe um formulário com o campo para o usuário digitar o código da vaga em que ele estava estacionado.</w:t>
       </w:r>
     </w:p>
     <w:p>
       <w:pPr>
         <w:pStyle w:val="Textbody"/>
         <w:numPr>
-          <w:ilvl w:val="0"/>
-          <w:numId w:val="464"/>
+          <w:ilvl w:val="1"/>
+          <w:numId w:val="465"/>
         </w:numPr>
-        <w:ind w:left="426"/>
-        <w:rPr>
-          <w:sz w:val="24"/>
-        </w:rPr>
-      </w:pPr>
-      <w:r>
-        <w:rPr>
-          <w:sz w:val="24"/>
-        </w:rPr>
-        <w:t>O administrador seleciona aciona a opção “Histórico por usuário</w:t>
-      </w:r>
-      <w:proofErr w:type="gramStart"/>
-      <w:r>
-        <w:rPr>
-          <w:sz w:val="24"/>
-        </w:rPr>
-        <w:t>”.</w:t>
-      </w:r>
-      <w:proofErr w:type="gramEnd"/>
-      <w:r>
-        <w:rPr>
-          <w:sz w:val="24"/>
-        </w:rPr>
-        <w:t>[FS002]</w:t>
+        <w:ind w:left="851" w:hanging="425"/>
+      </w:pPr>
+      <w:r>
+        <w:t>O sistema desassocia a vaga do código ao usuário.</w:t>
       </w:r>
     </w:p>
     <w:p>
       <w:pPr>
         <w:pStyle w:val="Textbody"/>
         <w:numPr>
-          <w:ilvl w:val="0"/>
-          <w:numId w:val="464"/>
-        </w:numPr>
-        <w:ind w:left="426"/>
-        <w:rPr>
-          <w:sz w:val="24"/>
-        </w:rPr>
-      </w:pPr>
-      <w:r>
-        <w:rPr>
-          <w:sz w:val="24"/>
-        </w:rPr>
-        <w:t>O subfluxo é finalizado.</w:t>
-      </w:r>
-    </w:p>
-    <w:p>
-      <w:pPr>
-        <w:pStyle w:val="Textbody"/>
-        <w:rPr>
-          <w:sz w:val="24"/>
-        </w:rPr>
-      </w:pPr>
-    </w:p>
-    <w:p>
-      <w:pPr>
-        <w:pStyle w:val="Textbody"/>
-        <w:rPr>
-          <w:b/>
-          <w:sz w:val="24"/>
-        </w:rPr>
-      </w:pPr>
-      <w:r>
-        <w:rPr>
-          <w:b/>
-          <w:sz w:val="24"/>
-        </w:rPr>
-        <w:t>[SB003] Cancelar</w:t>
-      </w:r>
-    </w:p>
-    <w:p>
-      <w:pPr>
-        <w:pStyle w:val="Textbody"/>
-        <w:numPr>
-          <w:ilvl w:val="0"/>
-          <w:numId w:val="466"/>
-        </w:numPr>
-        <w:ind w:left="426"/>
-        <w:rPr>
-          <w:sz w:val="24"/>
-        </w:rPr>
-      </w:pPr>
-      <w:r>
-        <w:rPr>
-          <w:sz w:val="24"/>
-        </w:rPr>
-        <w:t>Caso o usuário opte por abortar a visualização do histórico, ele deve clicar a opção para cancelar esta operação.</w:t>
-      </w:r>
-    </w:p>
-    <w:p>
-      <w:pPr>
-        <w:pStyle w:val="Textbody"/>
-        <w:numPr>
-          <w:ilvl w:val="0"/>
-          <w:numId w:val="466"/>
-        </w:numPr>
-        <w:ind w:left="426"/>
-        <w:rPr>
-          <w:sz w:val="24"/>
-        </w:rPr>
-      </w:pPr>
-      <w:r>
-        <w:rPr>
-          <w:sz w:val="24"/>
-        </w:rPr>
-        <w:t>O sistema aborta esta operação e volta para a página inicial da área administrativa.</w:t>
-      </w:r>
-    </w:p>
-    <w:p>
-      <w:pPr>
-        <w:pStyle w:val="Textbody"/>
-        <w:rPr>
-          <w:b/>
-          <w:sz w:val="24"/>
-        </w:rPr>
-      </w:pPr>
-    </w:p>
-    <w:p>
-      <w:pPr>
-        <w:pStyle w:val="Textbody"/>
-      </w:pPr>
-      <w:r>
-        <w:rPr>
-          <w:b/>
-          <w:sz w:val="24"/>
-        </w:rPr>
-        <w:t>Fluxos secundários</w:t>
-      </w:r>
-      <w:r>
-        <w:t xml:space="preserve"> </w:t>
-      </w:r>
-      <w:r>
-        <w:rPr>
-          <w:b/>
-          <w:sz w:val="24"/>
-        </w:rPr>
-        <w:t>(alternativos e de exceção)</w:t>
-      </w:r>
-    </w:p>
-    <w:p>
-      <w:pPr>
-        <w:pStyle w:val="Textbody"/>
-      </w:pPr>
-      <w:r>
-        <w:t> </w:t>
-      </w:r>
-      <w:r>
-        <w:rPr>
-          <w:b/>
-        </w:rPr>
-        <w:t>[FS001]</w:t>
-      </w:r>
-      <w:proofErr w:type="gramStart"/>
-      <w:r>
-        <w:rPr>
-          <w:b/>
-        </w:rPr>
-        <w:t xml:space="preserve"> </w:t>
-      </w:r>
-      <w:r>
-        <w:t> </w:t>
-      </w:r>
-      <w:proofErr w:type="gramEnd"/>
-      <w:r>
-        <w:rPr>
-          <w:b/>
-        </w:rPr>
-        <w:t>&lt;nome do campo&gt; não  foi preenchido. Por favor, indique um valor.</w:t>
-      </w:r>
-    </w:p>
-    <w:p>
-      <w:pPr>
-        <w:pStyle w:val="Textbody"/>
-        <w:numPr>
-          <w:ilvl w:val="0"/>
-          <w:numId w:val="444"/>
-        </w:numPr>
-      </w:pPr>
-      <w:r>
-        <w:t>Caso o usuário não indique um valor para o(s) campo(s) obrigatório, o sistema apresenta esta mensagem de alerta.</w:t>
-      </w:r>
-    </w:p>
-    <w:p>
-      <w:pPr>
-        <w:pStyle w:val="Textbody"/>
-        <w:numPr>
-          <w:ilvl w:val="0"/>
-          <w:numId w:val="444"/>
-        </w:numPr>
-      </w:pPr>
-      <w:r>
-        <w:t>O</w:t>
-      </w:r>
-      <w:r>
-        <w:rPr>
-          <w:b/>
-        </w:rPr>
-        <w:t xml:space="preserve"> </w:t>
-      </w:r>
-      <w:r>
-        <w:t>usuário indica um valor para o campo em questão.</w:t>
-      </w:r>
-    </w:p>
-    <w:p>
-      <w:pPr>
-        <w:pStyle w:val="Textbody"/>
-        <w:ind w:left="707"/>
-      </w:pPr>
-    </w:p>
-    <w:p>
-      <w:pPr>
-        <w:pStyle w:val="Standard"/>
-      </w:pPr>
-      <w:r>
-        <w:rPr>
-          <w:b/>
-        </w:rPr>
-        <w:t>[FS002] Nenhum usuário cadastrado no sistema.</w:t>
-      </w:r>
-    </w:p>
-    <w:p>
-      <w:pPr>
-        <w:pStyle w:val="Textbody"/>
-        <w:numPr>
-          <w:ilvl w:val="0"/>
-          <w:numId w:val="445"/>
-        </w:numPr>
-      </w:pPr>
-      <w:r>
-        <w:lastRenderedPageBreak/>
-        <w:t>O sistema verifica que não existem obras cadastradas até o momento e apresenta a mensagem: “Nenhum usuário cadastrado no sistema” e aguarda ação do usuário.</w:t>
-      </w:r>
-    </w:p>
-    <w:p>
-      <w:pPr>
-        <w:pStyle w:val="Textbody"/>
-      </w:pPr>
-    </w:p>
-    <w:p>
-      <w:pPr>
-        <w:pStyle w:val="Standard"/>
-      </w:pPr>
-      <w:r>
-        <w:rPr>
-          <w:b/>
-        </w:rPr>
-        <w:t>[FS003]</w:t>
-      </w:r>
-      <w:r>
-        <w:t> </w:t>
-      </w:r>
-      <w:r>
-        <w:rPr>
-          <w:b/>
-        </w:rPr>
-        <w:t>Nenhuma vaga cadastrada no sistema.</w:t>
-      </w:r>
-    </w:p>
-    <w:p>
-      <w:pPr>
-        <w:pStyle w:val="Textbody"/>
-        <w:numPr>
-          <w:ilvl w:val="0"/>
+          <w:ilvl w:val="1"/>
           <w:numId w:val="465"/>
         </w:numPr>
-      </w:pPr>
-      <w:r>
-        <w:t>O sistema verifica que não existem vagas cadastradas até o momento e apresenta a mensagem: “Nenhuma vaga cadastrada no acervo” e aguarda ação do usuário.</w:t>
-      </w:r>
-    </w:p>
-    <w:p>
-      <w:pPr>
-        <w:pStyle w:val="Textbody"/>
-        <w:ind w:left="707"/>
-      </w:pPr>
-    </w:p>
-    <w:p>
-      <w:pPr>
-        <w:pStyle w:val="Ttulo2"/>
-        <w:rPr>
-          <w:color w:val="FF0000"/>
-        </w:rPr>
-      </w:pPr>
-      <w:r>
-        <w:rPr>
-          <w:color w:val="FF0000"/>
-        </w:rPr>
-        <w:t>UC Sair do Estacionamento</w:t>
-      </w:r>
-    </w:p>
-    <w:p>
-      <w:pPr>
-        <w:pStyle w:val="HorizontalLine"/>
-      </w:pPr>
-    </w:p>
-    <w:p>
-      <w:pPr>
-        <w:pStyle w:val="Textbody"/>
-        <w:rPr>
-          <w:b/>
-        </w:rPr>
-      </w:pPr>
-      <w:r>
-        <w:rPr>
-          <w:b/>
-        </w:rPr>
-        <w:t>Descrição:</w:t>
-      </w:r>
-    </w:p>
-    <w:p>
-      <w:pPr>
-        <w:pStyle w:val="Textbody"/>
-      </w:pPr>
-      <w:r>
-        <w:rPr>
-          <w:b/>
-        </w:rPr>
-        <w:t xml:space="preserve">Atores: </w:t>
-      </w:r>
-      <w:r>
-        <w:t>Usuário.</w:t>
-      </w:r>
-    </w:p>
-    <w:p>
-      <w:pPr>
-        <w:pStyle w:val="Textbody"/>
-      </w:pPr>
-      <w:r>
-        <w:rPr>
-          <w:b/>
-        </w:rPr>
-        <w:t>Pré-condições</w:t>
-      </w:r>
-      <w:r>
-        <w:t>: O usuário deve estar estacionado e com o ticket na mão.</w:t>
-      </w:r>
-    </w:p>
-    <w:p>
-      <w:pPr>
-        <w:pStyle w:val="Textbody"/>
-      </w:pPr>
-      <w:r>
-        <w:rPr>
-          <w:b/>
-        </w:rPr>
-        <w:t>Pós-condições</w:t>
-      </w:r>
-      <w:r>
-        <w:t xml:space="preserve">: O usuário deve ser desassociado a vaga que </w:t>
-      </w:r>
-      <w:proofErr w:type="gramStart"/>
-      <w:r>
-        <w:t>estava estacionado</w:t>
-      </w:r>
-      <w:proofErr w:type="gramEnd"/>
-      <w:r>
-        <w:t>.</w:t>
-      </w:r>
-    </w:p>
-    <w:p>
-      <w:pPr>
-        <w:pStyle w:val="Textbody"/>
-        <w:rPr>
-          <w:b/>
-          <w:sz w:val="24"/>
-        </w:rPr>
-      </w:pPr>
-      <w:r>
-        <w:rPr>
-          <w:b/>
-          <w:sz w:val="24"/>
-        </w:rPr>
-        <w:t xml:space="preserve"> Fluxo de eventos principal</w:t>
+        <w:ind w:left="851" w:hanging="425"/>
+      </w:pPr>
+      <w:r>
+        <w:t>O fluxo principal é finalizado.</w:t>
       </w:r>
     </w:p>
     <w:p>
@@ -8142,71 +8287,6 @@
         <w:pStyle w:val="Textbody"/>
         <w:ind w:left="426"/>
       </w:pPr>
-      <w:r>
-        <w:t>1. O sistema apresenta a página inicial com um resumo do sistema e as seguintes opções para serem escolhidas: vagas, usuários, históricos, minha conta, sair.</w:t>
-      </w:r>
-    </w:p>
-    <w:p>
-      <w:pPr>
-        <w:pStyle w:val="Textbody"/>
-        <w:ind w:left="426"/>
-      </w:pPr>
-      <w:r>
-        <w:t xml:space="preserve">2. O administrador aciona </w:t>
-      </w:r>
-      <w:proofErr w:type="gramStart"/>
-      <w:r>
-        <w:t>a opção “Históricos”</w:t>
-      </w:r>
-      <w:proofErr w:type="gramEnd"/>
-      <w:r>
-        <w:t>.</w:t>
-      </w:r>
-    </w:p>
-    <w:p>
-      <w:pPr>
-        <w:pStyle w:val="Textbody"/>
-        <w:ind w:left="426"/>
-      </w:pPr>
-      <w:r>
-        <w:t>3. O sistema apresenta duas opções de histórico, “Histórico por Vaga” ou “Histórico por Usuário”. [SB001] [SB002] [SB003].</w:t>
-      </w:r>
-    </w:p>
-    <w:p>
-      <w:pPr>
-        <w:pStyle w:val="Textbody"/>
-        <w:ind w:left="426"/>
-      </w:pPr>
-      <w:r>
-        <w:t>4. O usuário aciona a opção desejada.</w:t>
-      </w:r>
-    </w:p>
-    <w:p>
-      <w:pPr>
-        <w:pStyle w:val="Textbody"/>
-        <w:ind w:left="426"/>
-      </w:pPr>
-      <w:r>
-        <w:t>5. O fluxo principal é finalizado.</w:t>
-      </w:r>
-    </w:p>
-    <w:p>
-      <w:pPr>
-        <w:pStyle w:val="Textbody"/>
-      </w:pPr>
-    </w:p>
-    <w:p>
-      <w:pPr>
-        <w:pStyle w:val="Textbody"/>
-      </w:pPr>
-    </w:p>
-    <w:p>
-      <w:pPr>
-        <w:pStyle w:val="Ttulo2"/>
-      </w:pPr>
-      <w:r>
-        <w:t>UC Registrar Histórico</w:t>
-      </w:r>
     </w:p>
     <w:p>
       <w:pPr>
@@ -8218,6 +8298,55 @@
           <w:szCs w:val="22"/>
         </w:rPr>
       </w:pPr>
+      <w:r>
+        <w:rPr>
+          <w:rFonts w:ascii="Nimbus Roman No9 L" w:hAnsi="Nimbus Roman No9 L"/>
+          <w:b/>
+          <w:bCs/>
+          <w:szCs w:val="22"/>
+        </w:rPr>
+        <w:t>Fluxos secundários (alternativos e de exceção)</w:t>
+      </w:r>
+    </w:p>
+    <w:p>
+      <w:pPr>
+        <w:pStyle w:val="Standard"/>
+        <w:rPr>
+          <w:rFonts w:ascii="Nimbus Roman No9 L" w:hAnsi="Nimbus Roman No9 L"/>
+          <w:szCs w:val="22"/>
+        </w:rPr>
+      </w:pPr>
+      <w:r>
+        <w:rPr>
+          <w:rFonts w:ascii="Nimbus Roman No9 L" w:hAnsi="Nimbus Roman No9 L"/>
+          <w:szCs w:val="22"/>
+        </w:rPr>
+        <w:t>Não há</w:t>
+      </w:r>
+    </w:p>
+    <w:p>
+      <w:pPr>
+        <w:pStyle w:val="Textbody"/>
+      </w:pPr>
+    </w:p>
+    <w:p>
+      <w:pPr>
+        <w:pStyle w:val="Ttulo2"/>
+      </w:pPr>
+      <w:r>
+        <w:t>UC Registrar Histórico</w:t>
+      </w:r>
+    </w:p>
+    <w:p>
+      <w:pPr>
+        <w:pStyle w:val="Standard"/>
+        <w:rPr>
+          <w:rFonts w:ascii="Nimbus Roman No9 L" w:hAnsi="Nimbus Roman No9 L"/>
+          <w:b/>
+          <w:bCs/>
+          <w:szCs w:val="22"/>
+        </w:rPr>
+      </w:pPr>
     </w:p>
     <w:p>
       <w:pPr>
@@ -8483,7 +8612,6 @@
         <w:rPr>
           <w:b/>
         </w:rPr>
-        <w:lastRenderedPageBreak/>
         <w:t xml:space="preserve">Descrição: </w:t>
       </w:r>
       <w:r>
@@ -8504,6 +8632,7 @@
         <w:rPr>
           <w:b/>
         </w:rPr>
+        <w:lastRenderedPageBreak/>
         <w:t xml:space="preserve">Atores: </w:t>
       </w:r>
       <w:r>
@@ -9004,23 +9133,7 @@
               <w:rFonts w:ascii="Verdana" w:hAnsi="Verdana"/>
               <w:sz w:val="16"/>
             </w:rPr>
-            <w:t xml:space="preserve">Modelo Caso de Uso - </w:t>
-          </w:r>
-          <w:proofErr w:type="gramStart"/>
-          <w:r>
-            <w:rPr>
-              <w:rFonts w:ascii="Verdana" w:hAnsi="Verdana"/>
-              <w:sz w:val="16"/>
-            </w:rPr>
-            <w:t>SeboVirtual</w:t>
-          </w:r>
-          <w:proofErr w:type="gramEnd"/>
-          <w:r>
-            <w:rPr>
-              <w:rFonts w:ascii="Verdana" w:hAnsi="Verdana"/>
-              <w:sz w:val="16"/>
-            </w:rPr>
-            <w:t xml:space="preserve"> - v1.2.odt</w:t>
+            <w:t>Modelo Caso de Uso - SeboVirtual - v1.2.odt</w:t>
           </w:r>
           <w:r>
             <w:rPr>
@@ -27988,6 +28101,68 @@
     </w:lvl>
   </w:abstractNum>
   <w:abstractNum w:abstractNumId="302">
+    <w:nsid w:val="529907AF"/>
+    <w:multiLevelType w:val="multilevel"/>
+    <w:tmpl w:val="70920C40"/>
+    <w:lvl w:ilvl="0">
+      <w:start w:val="1"/>
+      <w:numFmt w:val="decimal"/>
+      <w:lvlText w:val="%1."/>
+      <w:lvlJc w:val="left"/>
+      <w:rPr>
+        <w:rFonts w:ascii="Times" w:eastAsia="Times New Roman" w:hAnsi="Times" w:cs="Times New Roman"/>
+      </w:rPr>
+    </w:lvl>
+    <w:lvl w:ilvl="1">
+      <w:start w:val="1"/>
+      <w:numFmt w:val="decimal"/>
+      <w:lvlText w:val="%2."/>
+      <w:lvlJc w:val="left"/>
+    </w:lvl>
+    <w:lvl w:ilvl="2">
+      <w:start w:val="1"/>
+      <w:numFmt w:val="decimal"/>
+      <w:lvlText w:val="%3."/>
+      <w:lvlJc w:val="left"/>
+    </w:lvl>
+    <w:lvl w:ilvl="3">
+      <w:start w:val="1"/>
+      <w:numFmt w:val="decimal"/>
+      <w:lvlText w:val="%4."/>
+      <w:lvlJc w:val="left"/>
+    </w:lvl>
+    <w:lvl w:ilvl="4">
+      <w:start w:val="1"/>
+      <w:numFmt w:val="decimal"/>
+      <w:lvlText w:val="%5."/>
+      <w:lvlJc w:val="left"/>
+    </w:lvl>
+    <w:lvl w:ilvl="5">
+      <w:start w:val="1"/>
+      <w:numFmt w:val="decimal"/>
+      <w:lvlText w:val="%6."/>
+      <w:lvlJc w:val="left"/>
+    </w:lvl>
+    <w:lvl w:ilvl="6">
+      <w:start w:val="1"/>
+      <w:numFmt w:val="decimal"/>
+      <w:lvlText w:val="%7."/>
+      <w:lvlJc w:val="left"/>
+    </w:lvl>
+    <w:lvl w:ilvl="7">
+      <w:start w:val="1"/>
+      <w:numFmt w:val="decimal"/>
+      <w:lvlText w:val="%8."/>
+      <w:lvlJc w:val="left"/>
+    </w:lvl>
+    <w:lvl w:ilvl="8">
+      <w:start w:val="1"/>
+      <w:numFmt w:val="decimal"/>
+      <w:lvlText w:val="%9."/>
+      <w:lvlJc w:val="left"/>
+    </w:lvl>
+  </w:abstractNum>
+  <w:abstractNum w:abstractNumId="303">
     <w:nsid w:val="52BC4B10"/>
     <w:multiLevelType w:val="multilevel"/>
     <w:tmpl w:val="C1EE73EA"/>
@@ -28047,7 +28222,7 @@
       <w:lvlJc w:val="right"/>
     </w:lvl>
   </w:abstractNum>
-  <w:abstractNum w:abstractNumId="303">
+  <w:abstractNum w:abstractNumId="304">
     <w:nsid w:val="53064DD9"/>
     <w:multiLevelType w:val="multilevel"/>
     <w:tmpl w:val="83C21402"/>
@@ -28107,7 +28282,7 @@
       <w:lvlJc w:val="right"/>
     </w:lvl>
   </w:abstractNum>
-  <w:abstractNum w:abstractNumId="304">
+  <w:abstractNum w:abstractNumId="305">
     <w:nsid w:val="536516B7"/>
     <w:multiLevelType w:val="multilevel"/>
     <w:tmpl w:val="3F867C62"/>
@@ -28166,7 +28341,7 @@
       <w:lvlJc w:val="left"/>
     </w:lvl>
   </w:abstractNum>
-  <w:abstractNum w:abstractNumId="305">
+  <w:abstractNum w:abstractNumId="306">
     <w:nsid w:val="538670E5"/>
     <w:multiLevelType w:val="multilevel"/>
     <w:tmpl w:val="A802EBAA"/>
@@ -28225,7 +28400,7 @@
       <w:lvlJc w:val="left"/>
     </w:lvl>
   </w:abstractNum>
-  <w:abstractNum w:abstractNumId="306">
+  <w:abstractNum w:abstractNumId="307">
     <w:nsid w:val="53DE4067"/>
     <w:multiLevelType w:val="multilevel"/>
     <w:tmpl w:val="C62E8D50"/>
@@ -28285,7 +28460,7 @@
       <w:lvlJc w:val="right"/>
     </w:lvl>
   </w:abstractNum>
-  <w:abstractNum w:abstractNumId="307">
+  <w:abstractNum w:abstractNumId="308">
     <w:nsid w:val="53EA0A87"/>
     <w:multiLevelType w:val="multilevel"/>
     <w:tmpl w:val="054A3184"/>
@@ -28345,7 +28520,7 @@
       <w:lvlJc w:val="right"/>
     </w:lvl>
   </w:abstractNum>
-  <w:abstractNum w:abstractNumId="308">
+  <w:abstractNum w:abstractNumId="309">
     <w:nsid w:val="54185A62"/>
     <w:multiLevelType w:val="multilevel"/>
     <w:tmpl w:val="4F8E740C"/>
@@ -28405,7 +28580,7 @@
       <w:lvlJc w:val="right"/>
     </w:lvl>
   </w:abstractNum>
-  <w:abstractNum w:abstractNumId="309">
+  <w:abstractNum w:abstractNumId="310">
     <w:nsid w:val="544226BD"/>
     <w:multiLevelType w:val="multilevel"/>
     <w:tmpl w:val="D8F8546A"/>
@@ -28465,7 +28640,7 @@
       <w:lvlJc w:val="right"/>
     </w:lvl>
   </w:abstractNum>
-  <w:abstractNum w:abstractNumId="310">
+  <w:abstractNum w:abstractNumId="311">
     <w:nsid w:val="549D5D45"/>
     <w:multiLevelType w:val="multilevel"/>
     <w:tmpl w:val="E6341BA0"/>
@@ -28525,7 +28700,7 @@
       <w:lvlJc w:val="right"/>
     </w:lvl>
   </w:abstractNum>
-  <w:abstractNum w:abstractNumId="311">
+  <w:abstractNum w:abstractNumId="312">
     <w:nsid w:val="55061B26"/>
     <w:multiLevelType w:val="multilevel"/>
     <w:tmpl w:val="938260D4"/>
@@ -28585,7 +28760,7 @@
       <w:lvlJc w:val="right"/>
     </w:lvl>
   </w:abstractNum>
-  <w:abstractNum w:abstractNumId="312">
+  <w:abstractNum w:abstractNumId="313">
     <w:nsid w:val="55277A25"/>
     <w:multiLevelType w:val="multilevel"/>
     <w:tmpl w:val="7C2ACA38"/>
@@ -28645,7 +28820,7 @@
       <w:lvlJc w:val="right"/>
     </w:lvl>
   </w:abstractNum>
-  <w:abstractNum w:abstractNumId="313">
+  <w:abstractNum w:abstractNumId="314">
     <w:nsid w:val="55AA19AD"/>
     <w:multiLevelType w:val="multilevel"/>
     <w:tmpl w:val="6C14AC42"/>
@@ -28705,7 +28880,7 @@
       <w:lvlJc w:val="right"/>
     </w:lvl>
   </w:abstractNum>
-  <w:abstractNum w:abstractNumId="314">
+  <w:abstractNum w:abstractNumId="315">
     <w:nsid w:val="55D751EC"/>
     <w:multiLevelType w:val="multilevel"/>
     <w:tmpl w:val="3A48285A"/>
@@ -28765,7 +28940,7 @@
       <w:lvlJc w:val="right"/>
     </w:lvl>
   </w:abstractNum>
-  <w:abstractNum w:abstractNumId="315">
+  <w:abstractNum w:abstractNumId="316">
     <w:nsid w:val="57911984"/>
     <w:multiLevelType w:val="multilevel"/>
     <w:tmpl w:val="224E61A8"/>
@@ -28825,7 +29000,7 @@
       <w:lvlJc w:val="right"/>
     </w:lvl>
   </w:abstractNum>
-  <w:abstractNum w:abstractNumId="316">
+  <w:abstractNum w:abstractNumId="317">
     <w:nsid w:val="57C618CD"/>
     <w:multiLevelType w:val="multilevel"/>
     <w:tmpl w:val="6CA8D458"/>
@@ -28885,7 +29060,7 @@
       <w:lvlJc w:val="right"/>
     </w:lvl>
   </w:abstractNum>
-  <w:abstractNum w:abstractNumId="317">
+  <w:abstractNum w:abstractNumId="318">
     <w:nsid w:val="58492DF9"/>
     <w:multiLevelType w:val="multilevel"/>
     <w:tmpl w:val="EAD8251A"/>
@@ -28945,7 +29120,7 @@
       <w:lvlJc w:val="right"/>
     </w:lvl>
   </w:abstractNum>
-  <w:abstractNum w:abstractNumId="318">
+  <w:abstractNum w:abstractNumId="319">
     <w:nsid w:val="58557C88"/>
     <w:multiLevelType w:val="multilevel"/>
     <w:tmpl w:val="A29A910E"/>
@@ -29005,7 +29180,7 @@
       <w:lvlJc w:val="right"/>
     </w:lvl>
   </w:abstractNum>
-  <w:abstractNum w:abstractNumId="319">
+  <w:abstractNum w:abstractNumId="320">
     <w:nsid w:val="58712939"/>
     <w:multiLevelType w:val="multilevel"/>
     <w:tmpl w:val="5C7A3142"/>
@@ -29065,7 +29240,7 @@
       <w:lvlJc w:val="right"/>
     </w:lvl>
   </w:abstractNum>
-  <w:abstractNum w:abstractNumId="320">
+  <w:abstractNum w:abstractNumId="321">
     <w:nsid w:val="58767C9E"/>
     <w:multiLevelType w:val="multilevel"/>
     <w:tmpl w:val="0E1CCF28"/>
@@ -29125,7 +29300,7 @@
       <w:lvlJc w:val="right"/>
     </w:lvl>
   </w:abstractNum>
-  <w:abstractNum w:abstractNumId="321">
+  <w:abstractNum w:abstractNumId="322">
     <w:nsid w:val="58835114"/>
     <w:multiLevelType w:val="multilevel"/>
     <w:tmpl w:val="6122EC30"/>
@@ -29185,7 +29360,7 @@
       <w:lvlJc w:val="right"/>
     </w:lvl>
   </w:abstractNum>
-  <w:abstractNum w:abstractNumId="322">
+  <w:abstractNum w:abstractNumId="323">
     <w:nsid w:val="58AF6DF4"/>
     <w:multiLevelType w:val="multilevel"/>
     <w:tmpl w:val="E50ED53A"/>
@@ -29245,7 +29420,7 @@
       <w:lvlJc w:val="right"/>
     </w:lvl>
   </w:abstractNum>
-  <w:abstractNum w:abstractNumId="323">
+  <w:abstractNum w:abstractNumId="324">
     <w:nsid w:val="58B31E6C"/>
     <w:multiLevelType w:val="multilevel"/>
     <w:tmpl w:val="99D61206"/>
@@ -29305,7 +29480,7 @@
       <w:lvlJc w:val="right"/>
     </w:lvl>
   </w:abstractNum>
-  <w:abstractNum w:abstractNumId="324">
+  <w:abstractNum w:abstractNumId="325">
     <w:nsid w:val="58DB05F2"/>
     <w:multiLevelType w:val="multilevel"/>
     <w:tmpl w:val="6A826B64"/>
@@ -29365,7 +29540,7 @@
       <w:lvlJc w:val="right"/>
     </w:lvl>
   </w:abstractNum>
-  <w:abstractNum w:abstractNumId="325">
+  <w:abstractNum w:abstractNumId="326">
     <w:nsid w:val="59280CA5"/>
     <w:multiLevelType w:val="multilevel"/>
     <w:tmpl w:val="9E7C7D3C"/>
@@ -29425,7 +29600,7 @@
       <w:lvlJc w:val="right"/>
     </w:lvl>
   </w:abstractNum>
-  <w:abstractNum w:abstractNumId="326">
+  <w:abstractNum w:abstractNumId="327">
     <w:nsid w:val="59683389"/>
     <w:multiLevelType w:val="multilevel"/>
     <w:tmpl w:val="B6D0F1B6"/>
@@ -29485,7 +29660,7 @@
       <w:lvlJc w:val="right"/>
     </w:lvl>
   </w:abstractNum>
-  <w:abstractNum w:abstractNumId="327">
+  <w:abstractNum w:abstractNumId="328">
     <w:nsid w:val="5976471D"/>
     <w:multiLevelType w:val="multilevel"/>
     <w:tmpl w:val="C03EA920"/>
@@ -29545,7 +29720,7 @@
       <w:lvlJc w:val="right"/>
     </w:lvl>
   </w:abstractNum>
-  <w:abstractNum w:abstractNumId="328">
+  <w:abstractNum w:abstractNumId="329">
     <w:nsid w:val="59A67DB2"/>
     <w:multiLevelType w:val="multilevel"/>
     <w:tmpl w:val="E7A2C540"/>
@@ -29605,7 +29780,7 @@
       <w:lvlJc w:val="right"/>
     </w:lvl>
   </w:abstractNum>
-  <w:abstractNum w:abstractNumId="329">
+  <w:abstractNum w:abstractNumId="330">
     <w:nsid w:val="59C51AE1"/>
     <w:multiLevelType w:val="multilevel"/>
     <w:tmpl w:val="CF52017E"/>
@@ -29665,7 +29840,7 @@
       <w:lvlJc w:val="right"/>
     </w:lvl>
   </w:abstractNum>
-  <w:abstractNum w:abstractNumId="330">
+  <w:abstractNum w:abstractNumId="331">
     <w:nsid w:val="59C64120"/>
     <w:multiLevelType w:val="multilevel"/>
     <w:tmpl w:val="5E3693E4"/>
@@ -29725,7 +29900,7 @@
       <w:lvlJc w:val="right"/>
     </w:lvl>
   </w:abstractNum>
-  <w:abstractNum w:abstractNumId="331">
+  <w:abstractNum w:abstractNumId="332">
     <w:nsid w:val="59FA044C"/>
     <w:multiLevelType w:val="multilevel"/>
     <w:tmpl w:val="0E7635A0"/>
@@ -29786,7 +29961,7 @@
       <w:lvlJc w:val="right"/>
     </w:lvl>
   </w:abstractNum>
-  <w:abstractNum w:abstractNumId="332">
+  <w:abstractNum w:abstractNumId="333">
     <w:nsid w:val="5B0059DF"/>
     <w:multiLevelType w:val="multilevel"/>
     <w:tmpl w:val="0B202C26"/>
@@ -29846,7 +30021,7 @@
       <w:lvlJc w:val="right"/>
     </w:lvl>
   </w:abstractNum>
-  <w:abstractNum w:abstractNumId="333">
+  <w:abstractNum w:abstractNumId="334">
     <w:nsid w:val="5B09283B"/>
     <w:multiLevelType w:val="multilevel"/>
     <w:tmpl w:val="2B0A8BB8"/>
@@ -29906,7 +30081,7 @@
       <w:lvlJc w:val="right"/>
     </w:lvl>
   </w:abstractNum>
-  <w:abstractNum w:abstractNumId="334">
+  <w:abstractNum w:abstractNumId="335">
     <w:nsid w:val="5B214B21"/>
     <w:multiLevelType w:val="multilevel"/>
     <w:tmpl w:val="09BE021E"/>
@@ -29966,7 +30141,7 @@
       <w:lvlJc w:val="right"/>
     </w:lvl>
   </w:abstractNum>
-  <w:abstractNum w:abstractNumId="335">
+  <w:abstractNum w:abstractNumId="336">
     <w:nsid w:val="5B2551D5"/>
     <w:multiLevelType w:val="multilevel"/>
     <w:tmpl w:val="31D87AE2"/>
@@ -30026,7 +30201,7 @@
       <w:lvlJc w:val="right"/>
     </w:lvl>
   </w:abstractNum>
-  <w:abstractNum w:abstractNumId="336">
+  <w:abstractNum w:abstractNumId="337">
     <w:nsid w:val="5B75529C"/>
     <w:multiLevelType w:val="multilevel"/>
     <w:tmpl w:val="D5D632AE"/>
@@ -30086,7 +30261,7 @@
       <w:lvlJc w:val="right"/>
     </w:lvl>
   </w:abstractNum>
-  <w:abstractNum w:abstractNumId="337">
+  <w:abstractNum w:abstractNumId="338">
     <w:nsid w:val="5BB279A7"/>
     <w:multiLevelType w:val="multilevel"/>
     <w:tmpl w:val="909AF67A"/>
@@ -30146,7 +30321,7 @@
       <w:lvlJc w:val="right"/>
     </w:lvl>
   </w:abstractNum>
-  <w:abstractNum w:abstractNumId="338">
+  <w:abstractNum w:abstractNumId="339">
     <w:nsid w:val="5BF74C72"/>
     <w:multiLevelType w:val="multilevel"/>
     <w:tmpl w:val="09CA0E06"/>
@@ -30206,7 +30381,7 @@
       <w:lvlJc w:val="right"/>
     </w:lvl>
   </w:abstractNum>
-  <w:abstractNum w:abstractNumId="339">
+  <w:abstractNum w:abstractNumId="340">
     <w:nsid w:val="5C167F47"/>
     <w:multiLevelType w:val="multilevel"/>
     <w:tmpl w:val="2458B4F2"/>
@@ -30266,7 +30441,7 @@
       <w:lvlJc w:val="right"/>
     </w:lvl>
   </w:abstractNum>
-  <w:abstractNum w:abstractNumId="340">
+  <w:abstractNum w:abstractNumId="341">
     <w:nsid w:val="5C240FCA"/>
     <w:multiLevelType w:val="multilevel"/>
     <w:tmpl w:val="D638D038"/>
@@ -30326,7 +30501,7 @@
       <w:lvlJc w:val="right"/>
     </w:lvl>
   </w:abstractNum>
-  <w:abstractNum w:abstractNumId="341">
+  <w:abstractNum w:abstractNumId="342">
     <w:nsid w:val="5C271E2F"/>
     <w:multiLevelType w:val="multilevel"/>
     <w:tmpl w:val="39A82E98"/>
@@ -30386,7 +30561,7 @@
       <w:lvlJc w:val="right"/>
     </w:lvl>
   </w:abstractNum>
-  <w:abstractNum w:abstractNumId="342">
+  <w:abstractNum w:abstractNumId="343">
     <w:nsid w:val="5C422ACB"/>
     <w:multiLevelType w:val="multilevel"/>
     <w:tmpl w:val="D57C90E0"/>
@@ -30446,7 +30621,7 @@
       <w:lvlJc w:val="right"/>
     </w:lvl>
   </w:abstractNum>
-  <w:abstractNum w:abstractNumId="343">
+  <w:abstractNum w:abstractNumId="344">
     <w:nsid w:val="5D4272E9"/>
     <w:multiLevelType w:val="multilevel"/>
     <w:tmpl w:val="3EBC47A2"/>
@@ -30506,7 +30681,7 @@
       <w:lvlJc w:val="right"/>
     </w:lvl>
   </w:abstractNum>
-  <w:abstractNum w:abstractNumId="344">
+  <w:abstractNum w:abstractNumId="345">
     <w:nsid w:val="5D77744E"/>
     <w:multiLevelType w:val="multilevel"/>
     <w:tmpl w:val="5C3E396C"/>
@@ -30566,7 +30741,7 @@
       <w:lvlJc w:val="right"/>
     </w:lvl>
   </w:abstractNum>
-  <w:abstractNum w:abstractNumId="345">
+  <w:abstractNum w:abstractNumId="346">
     <w:nsid w:val="5E41247B"/>
     <w:multiLevelType w:val="multilevel"/>
     <w:tmpl w:val="75E8E9A8"/>
@@ -30626,7 +30801,7 @@
       <w:lvlJc w:val="right"/>
     </w:lvl>
   </w:abstractNum>
-  <w:abstractNum w:abstractNumId="346">
+  <w:abstractNum w:abstractNumId="347">
     <w:nsid w:val="5E647DB5"/>
     <w:multiLevelType w:val="multilevel"/>
     <w:tmpl w:val="D7D236EE"/>
@@ -30686,7 +30861,7 @@
       <w:lvlJc w:val="left"/>
     </w:lvl>
   </w:abstractNum>
-  <w:abstractNum w:abstractNumId="347">
+  <w:abstractNum w:abstractNumId="348">
     <w:nsid w:val="5ECB6B7F"/>
     <w:multiLevelType w:val="multilevel"/>
     <w:tmpl w:val="7076FCF4"/>
@@ -30746,7 +30921,7 @@
       <w:lvlJc w:val="right"/>
     </w:lvl>
   </w:abstractNum>
-  <w:abstractNum w:abstractNumId="348">
+  <w:abstractNum w:abstractNumId="349">
     <w:nsid w:val="5F371D0D"/>
     <w:multiLevelType w:val="multilevel"/>
     <w:tmpl w:val="55A042A6"/>
@@ -30806,7 +30981,7 @@
       <w:lvlJc w:val="right"/>
     </w:lvl>
   </w:abstractNum>
-  <w:abstractNum w:abstractNumId="349">
+  <w:abstractNum w:abstractNumId="350">
     <w:nsid w:val="5FD4232E"/>
     <w:multiLevelType w:val="multilevel"/>
     <w:tmpl w:val="B8EE079C"/>
@@ -30866,7 +31041,7 @@
       <w:lvlJc w:val="right"/>
     </w:lvl>
   </w:abstractNum>
-  <w:abstractNum w:abstractNumId="350">
+  <w:abstractNum w:abstractNumId="351">
     <w:nsid w:val="6043439D"/>
     <w:multiLevelType w:val="multilevel"/>
     <w:tmpl w:val="5E1CD5A4"/>
@@ -30926,7 +31101,7 @@
       <w:lvlJc w:val="right"/>
     </w:lvl>
   </w:abstractNum>
-  <w:abstractNum w:abstractNumId="351">
+  <w:abstractNum w:abstractNumId="352">
     <w:nsid w:val="60E4537E"/>
     <w:multiLevelType w:val="multilevel"/>
     <w:tmpl w:val="97E47458"/>
@@ -30986,7 +31161,7 @@
       <w:lvlJc w:val="right"/>
     </w:lvl>
   </w:abstractNum>
-  <w:abstractNum w:abstractNumId="352">
+  <w:abstractNum w:abstractNumId="353">
     <w:nsid w:val="60EE5838"/>
     <w:multiLevelType w:val="multilevel"/>
     <w:tmpl w:val="403471CC"/>
@@ -31046,7 +31221,7 @@
       <w:lvlJc w:val="right"/>
     </w:lvl>
   </w:abstractNum>
-  <w:abstractNum w:abstractNumId="353">
+  <w:abstractNum w:abstractNumId="354">
     <w:nsid w:val="61041CE3"/>
     <w:multiLevelType w:val="multilevel"/>
     <w:tmpl w:val="D364377C"/>
@@ -31106,7 +31281,7 @@
       <w:lvlJc w:val="right"/>
     </w:lvl>
   </w:abstractNum>
-  <w:abstractNum w:abstractNumId="354">
+  <w:abstractNum w:abstractNumId="355">
     <w:nsid w:val="611B0B35"/>
     <w:multiLevelType w:val="multilevel"/>
     <w:tmpl w:val="5F42EBEA"/>
@@ -31166,7 +31341,69 @@
       <w:lvlJc w:val="right"/>
     </w:lvl>
   </w:abstractNum>
-  <w:abstractNum w:abstractNumId="355">
+  <w:abstractNum w:abstractNumId="356">
+    <w:nsid w:val="61902F97"/>
+    <w:multiLevelType w:val="multilevel"/>
+    <w:tmpl w:val="70920C40"/>
+    <w:lvl w:ilvl="0">
+      <w:start w:val="1"/>
+      <w:numFmt w:val="decimal"/>
+      <w:lvlText w:val="%1."/>
+      <w:lvlJc w:val="left"/>
+      <w:rPr>
+        <w:rFonts w:ascii="Times" w:eastAsia="Times New Roman" w:hAnsi="Times" w:cs="Times New Roman"/>
+      </w:rPr>
+    </w:lvl>
+    <w:lvl w:ilvl="1">
+      <w:start w:val="1"/>
+      <w:numFmt w:val="decimal"/>
+      <w:lvlText w:val="%2."/>
+      <w:lvlJc w:val="left"/>
+    </w:lvl>
+    <w:lvl w:ilvl="2">
+      <w:start w:val="1"/>
+      <w:numFmt w:val="decimal"/>
+      <w:lvlText w:val="%3."/>
+      <w:lvlJc w:val="left"/>
+    </w:lvl>
+    <w:lvl w:ilvl="3">
+      <w:start w:val="1"/>
+      <w:numFmt w:val="decimal"/>
+      <w:lvlText w:val="%4."/>
+      <w:lvlJc w:val="left"/>
+    </w:lvl>
+    <w:lvl w:ilvl="4">
+      <w:start w:val="1"/>
+      <w:numFmt w:val="decimal"/>
+      <w:lvlText w:val="%5."/>
+      <w:lvlJc w:val="left"/>
+    </w:lvl>
+    <w:lvl w:ilvl="5">
+      <w:start w:val="1"/>
+      <w:numFmt w:val="decimal"/>
+      <w:lvlText w:val="%6."/>
+      <w:lvlJc w:val="left"/>
+    </w:lvl>
+    <w:lvl w:ilvl="6">
+      <w:start w:val="1"/>
+      <w:numFmt w:val="decimal"/>
+      <w:lvlText w:val="%7."/>
+      <w:lvlJc w:val="left"/>
+    </w:lvl>
+    <w:lvl w:ilvl="7">
+      <w:start w:val="1"/>
+      <w:numFmt w:val="decimal"/>
+      <w:lvlText w:val="%8."/>
+      <w:lvlJc w:val="left"/>
+    </w:lvl>
+    <w:lvl w:ilvl="8">
+      <w:start w:val="1"/>
+      <w:numFmt w:val="decimal"/>
+      <w:lvlText w:val="%9."/>
+      <w:lvlJc w:val="left"/>
+    </w:lvl>
+  </w:abstractNum>
+  <w:abstractNum w:abstractNumId="357">
     <w:nsid w:val="61C04253"/>
     <w:multiLevelType w:val="multilevel"/>
     <w:tmpl w:val="4C024ED4"/>
@@ -31252,7 +31489,7 @@
       </w:pPr>
     </w:lvl>
   </w:abstractNum>
-  <w:abstractNum w:abstractNumId="356">
+  <w:abstractNum w:abstractNumId="358">
     <w:nsid w:val="61C21FD6"/>
     <w:multiLevelType w:val="multilevel"/>
     <w:tmpl w:val="0952093C"/>
@@ -31312,7 +31549,7 @@
       <w:lvlJc w:val="right"/>
     </w:lvl>
   </w:abstractNum>
-  <w:abstractNum w:abstractNumId="357">
+  <w:abstractNum w:abstractNumId="359">
     <w:nsid w:val="61F37C1B"/>
     <w:multiLevelType w:val="multilevel"/>
     <w:tmpl w:val="EE000084"/>
@@ -31372,7 +31609,7 @@
       <w:lvlJc w:val="right"/>
     </w:lvl>
   </w:abstractNum>
-  <w:abstractNum w:abstractNumId="358">
+  <w:abstractNum w:abstractNumId="360">
     <w:nsid w:val="620B7B7D"/>
     <w:multiLevelType w:val="multilevel"/>
     <w:tmpl w:val="605C1CE0"/>
@@ -31432,7 +31669,7 @@
       <w:lvlJc w:val="right"/>
     </w:lvl>
   </w:abstractNum>
-  <w:abstractNum w:abstractNumId="359">
+  <w:abstractNum w:abstractNumId="361">
     <w:nsid w:val="62356160"/>
     <w:multiLevelType w:val="multilevel"/>
     <w:tmpl w:val="F982AE7E"/>
@@ -31492,7 +31729,7 @@
       <w:lvlJc w:val="right"/>
     </w:lvl>
   </w:abstractNum>
-  <w:abstractNum w:abstractNumId="360">
+  <w:abstractNum w:abstractNumId="362">
     <w:nsid w:val="625C2E27"/>
     <w:multiLevelType w:val="multilevel"/>
     <w:tmpl w:val="97E25312"/>
@@ -31552,7 +31789,7 @@
       <w:lvlJc w:val="right"/>
     </w:lvl>
   </w:abstractNum>
-  <w:abstractNum w:abstractNumId="361">
+  <w:abstractNum w:abstractNumId="363">
     <w:nsid w:val="62C73355"/>
     <w:multiLevelType w:val="multilevel"/>
     <w:tmpl w:val="0E183182"/>
@@ -31612,7 +31849,7 @@
       <w:lvlJc w:val="right"/>
     </w:lvl>
   </w:abstractNum>
-  <w:abstractNum w:abstractNumId="362">
+  <w:abstractNum w:abstractNumId="364">
     <w:nsid w:val="63160390"/>
     <w:multiLevelType w:val="multilevel"/>
     <w:tmpl w:val="9BB4DBC4"/>
@@ -31672,7 +31909,7 @@
       <w:lvlJc w:val="right"/>
     </w:lvl>
   </w:abstractNum>
-  <w:abstractNum w:abstractNumId="363">
+  <w:abstractNum w:abstractNumId="365">
     <w:nsid w:val="632D7DE4"/>
     <w:multiLevelType w:val="multilevel"/>
     <w:tmpl w:val="F41ED8A4"/>
@@ -31732,7 +31969,7 @@
       <w:lvlJc w:val="right"/>
     </w:lvl>
   </w:abstractNum>
-  <w:abstractNum w:abstractNumId="364">
+  <w:abstractNum w:abstractNumId="366">
     <w:nsid w:val="634347C7"/>
     <w:multiLevelType w:val="multilevel"/>
     <w:tmpl w:val="C3E4BD1C"/>
@@ -31792,7 +32029,7 @@
       <w:lvlJc w:val="right"/>
     </w:lvl>
   </w:abstractNum>
-  <w:abstractNum w:abstractNumId="365">
+  <w:abstractNum w:abstractNumId="367">
     <w:nsid w:val="634C2329"/>
     <w:multiLevelType w:val="multilevel"/>
     <w:tmpl w:val="1E9ED2F4"/>
@@ -31852,7 +32089,7 @@
       <w:lvlJc w:val="right"/>
     </w:lvl>
   </w:abstractNum>
-  <w:abstractNum w:abstractNumId="366">
+  <w:abstractNum w:abstractNumId="368">
     <w:nsid w:val="636C7361"/>
     <w:multiLevelType w:val="multilevel"/>
     <w:tmpl w:val="37F288DA"/>
@@ -31912,7 +32149,7 @@
       <w:lvlJc w:val="right"/>
     </w:lvl>
   </w:abstractNum>
-  <w:abstractNum w:abstractNumId="367">
+  <w:abstractNum w:abstractNumId="369">
     <w:nsid w:val="643927ED"/>
     <w:multiLevelType w:val="multilevel"/>
     <w:tmpl w:val="F6ACD62E"/>
@@ -31972,7 +32209,7 @@
       <w:lvlJc w:val="right"/>
     </w:lvl>
   </w:abstractNum>
-  <w:abstractNum w:abstractNumId="368">
+  <w:abstractNum w:abstractNumId="370">
     <w:nsid w:val="64433C68"/>
     <w:multiLevelType w:val="multilevel"/>
     <w:tmpl w:val="4C0E2B26"/>
@@ -32041,7 +32278,7 @@
       <w:lvlJc w:val="left"/>
     </w:lvl>
   </w:abstractNum>
-  <w:abstractNum w:abstractNumId="369">
+  <w:abstractNum w:abstractNumId="371">
     <w:nsid w:val="64717CE0"/>
     <w:multiLevelType w:val="multilevel"/>
     <w:tmpl w:val="CC28A0A0"/>
@@ -32101,7 +32338,7 @@
       <w:lvlJc w:val="right"/>
     </w:lvl>
   </w:abstractNum>
-  <w:abstractNum w:abstractNumId="370">
+  <w:abstractNum w:abstractNumId="372">
     <w:nsid w:val="663A0FD8"/>
     <w:multiLevelType w:val="multilevel"/>
     <w:tmpl w:val="FF0C2D30"/>
@@ -32161,7 +32398,7 @@
       <w:lvlJc w:val="right"/>
     </w:lvl>
   </w:abstractNum>
-  <w:abstractNum w:abstractNumId="371">
+  <w:abstractNum w:abstractNumId="373">
     <w:nsid w:val="66813C2A"/>
     <w:multiLevelType w:val="multilevel"/>
     <w:tmpl w:val="A4A00468"/>
@@ -32221,7 +32458,7 @@
       <w:lvlJc w:val="right"/>
     </w:lvl>
   </w:abstractNum>
-  <w:abstractNum w:abstractNumId="372">
+  <w:abstractNum w:abstractNumId="374">
     <w:nsid w:val="66CA25A3"/>
     <w:multiLevelType w:val="multilevel"/>
     <w:tmpl w:val="1B98D99C"/>
@@ -32281,7 +32518,7 @@
       <w:lvlJc w:val="right"/>
     </w:lvl>
   </w:abstractNum>
-  <w:abstractNum w:abstractNumId="373">
+  <w:abstractNum w:abstractNumId="375">
     <w:nsid w:val="66E77CBE"/>
     <w:multiLevelType w:val="multilevel"/>
     <w:tmpl w:val="8DDA4582"/>
@@ -32341,7 +32578,7 @@
       <w:lvlJc w:val="right"/>
     </w:lvl>
   </w:abstractNum>
-  <w:abstractNum w:abstractNumId="374">
+  <w:abstractNum w:abstractNumId="376">
     <w:nsid w:val="67014C85"/>
     <w:multiLevelType w:val="multilevel"/>
     <w:tmpl w:val="79E6D066"/>
@@ -32401,7 +32638,7 @@
       <w:lvlJc w:val="right"/>
     </w:lvl>
   </w:abstractNum>
-  <w:abstractNum w:abstractNumId="375">
+  <w:abstractNum w:abstractNumId="377">
     <w:nsid w:val="67142BA5"/>
     <w:multiLevelType w:val="multilevel"/>
     <w:tmpl w:val="391E9F70"/>
@@ -32479,7 +32716,7 @@
       </w:rPr>
     </w:lvl>
   </w:abstractNum>
-  <w:abstractNum w:abstractNumId="376">
+  <w:abstractNum w:abstractNumId="378">
     <w:nsid w:val="67BF51D5"/>
     <w:multiLevelType w:val="multilevel"/>
     <w:tmpl w:val="4AACF608"/>
@@ -32539,7 +32776,7 @@
       <w:lvlJc w:val="right"/>
     </w:lvl>
   </w:abstractNum>
-  <w:abstractNum w:abstractNumId="377">
+  <w:abstractNum w:abstractNumId="379">
     <w:nsid w:val="67E204CF"/>
     <w:multiLevelType w:val="multilevel"/>
     <w:tmpl w:val="4DAE6544"/>
@@ -32599,7 +32836,7 @@
       <w:lvlJc w:val="right"/>
     </w:lvl>
   </w:abstractNum>
-  <w:abstractNum w:abstractNumId="378">
+  <w:abstractNum w:abstractNumId="380">
     <w:nsid w:val="680B4210"/>
     <w:multiLevelType w:val="multilevel"/>
     <w:tmpl w:val="2AD0B9FC"/>
@@ -32659,7 +32896,7 @@
       <w:lvlJc w:val="right"/>
     </w:lvl>
   </w:abstractNum>
-  <w:abstractNum w:abstractNumId="379">
+  <w:abstractNum w:abstractNumId="381">
     <w:nsid w:val="68280D9A"/>
     <w:multiLevelType w:val="multilevel"/>
     <w:tmpl w:val="F85211D2"/>
@@ -32719,7 +32956,7 @@
       <w:lvlJc w:val="right"/>
     </w:lvl>
   </w:abstractNum>
-  <w:abstractNum w:abstractNumId="380">
+  <w:abstractNum w:abstractNumId="382">
     <w:nsid w:val="68B70D57"/>
     <w:multiLevelType w:val="multilevel"/>
     <w:tmpl w:val="CD361638"/>
@@ -32779,7 +33016,7 @@
       <w:lvlJc w:val="right"/>
     </w:lvl>
   </w:abstractNum>
-  <w:abstractNum w:abstractNumId="381">
+  <w:abstractNum w:abstractNumId="383">
     <w:nsid w:val="68D506D8"/>
     <w:multiLevelType w:val="multilevel"/>
     <w:tmpl w:val="87DC7358"/>
@@ -32839,7 +33076,7 @@
       <w:lvlJc w:val="right"/>
     </w:lvl>
   </w:abstractNum>
-  <w:abstractNum w:abstractNumId="382">
+  <w:abstractNum w:abstractNumId="384">
     <w:nsid w:val="68D755C0"/>
     <w:multiLevelType w:val="multilevel"/>
     <w:tmpl w:val="E9D8CA06"/>
@@ -32899,7 +33136,7 @@
       <w:lvlJc w:val="right"/>
     </w:lvl>
   </w:abstractNum>
-  <w:abstractNum w:abstractNumId="383">
+  <w:abstractNum w:abstractNumId="385">
     <w:nsid w:val="69152ABC"/>
     <w:multiLevelType w:val="multilevel"/>
     <w:tmpl w:val="61CC56C6"/>
@@ -32959,7 +33196,7 @@
       <w:lvlJc w:val="right"/>
     </w:lvl>
   </w:abstractNum>
-  <w:abstractNum w:abstractNumId="384">
+  <w:abstractNum w:abstractNumId="386">
     <w:nsid w:val="697A2D8B"/>
     <w:multiLevelType w:val="multilevel"/>
     <w:tmpl w:val="BCA6A0AA"/>
@@ -33019,7 +33256,7 @@
       <w:lvlJc w:val="right"/>
     </w:lvl>
   </w:abstractNum>
-  <w:abstractNum w:abstractNumId="385">
+  <w:abstractNum w:abstractNumId="387">
     <w:nsid w:val="697F74CD"/>
     <w:multiLevelType w:val="multilevel"/>
     <w:tmpl w:val="67708B50"/>
@@ -33105,7 +33342,7 @@
       </w:pPr>
     </w:lvl>
   </w:abstractNum>
-  <w:abstractNum w:abstractNumId="386">
+  <w:abstractNum w:abstractNumId="388">
     <w:nsid w:val="69996D6E"/>
     <w:multiLevelType w:val="multilevel"/>
     <w:tmpl w:val="EAE278AC"/>
@@ -33165,7 +33402,7 @@
       <w:lvlJc w:val="right"/>
     </w:lvl>
   </w:abstractNum>
-  <w:abstractNum w:abstractNumId="387">
+  <w:abstractNum w:abstractNumId="389">
     <w:nsid w:val="69E001F9"/>
     <w:multiLevelType w:val="multilevel"/>
     <w:tmpl w:val="C42C81FC"/>
@@ -33225,7 +33462,7 @@
       <w:lvlJc w:val="right"/>
     </w:lvl>
   </w:abstractNum>
-  <w:abstractNum w:abstractNumId="388">
+  <w:abstractNum w:abstractNumId="390">
     <w:nsid w:val="69F40490"/>
     <w:multiLevelType w:val="multilevel"/>
     <w:tmpl w:val="4F689F8A"/>
@@ -33285,7 +33522,7 @@
       <w:lvlJc w:val="right"/>
     </w:lvl>
   </w:abstractNum>
-  <w:abstractNum w:abstractNumId="389">
+  <w:abstractNum w:abstractNumId="391">
     <w:nsid w:val="69FD6476"/>
     <w:multiLevelType w:val="multilevel"/>
     <w:tmpl w:val="A2E48F6A"/>
@@ -33345,7 +33582,7 @@
       <w:lvlJc w:val="right"/>
     </w:lvl>
   </w:abstractNum>
-  <w:abstractNum w:abstractNumId="390">
+  <w:abstractNum w:abstractNumId="392">
     <w:nsid w:val="6A580C52"/>
     <w:multiLevelType w:val="multilevel"/>
     <w:tmpl w:val="D158DE6E"/>
@@ -33405,7 +33642,7 @@
       <w:lvlJc w:val="left"/>
     </w:lvl>
   </w:abstractNum>
-  <w:abstractNum w:abstractNumId="391">
+  <w:abstractNum w:abstractNumId="393">
     <w:nsid w:val="6B0564C4"/>
     <w:multiLevelType w:val="multilevel"/>
     <w:tmpl w:val="087E20C4"/>
@@ -33465,7 +33702,7 @@
       <w:lvlJc w:val="right"/>
     </w:lvl>
   </w:abstractNum>
-  <w:abstractNum w:abstractNumId="392">
+  <w:abstractNum w:abstractNumId="394">
     <w:nsid w:val="6B090ADF"/>
     <w:multiLevelType w:val="multilevel"/>
     <w:tmpl w:val="89DC2792"/>
@@ -33525,7 +33762,7 @@
       <w:lvlJc w:val="right"/>
     </w:lvl>
   </w:abstractNum>
-  <w:abstractNum w:abstractNumId="393">
+  <w:abstractNum w:abstractNumId="395">
     <w:nsid w:val="6B5D26B9"/>
     <w:multiLevelType w:val="multilevel"/>
     <w:tmpl w:val="827E8BCE"/>
@@ -33585,7 +33822,7 @@
       <w:lvlJc w:val="right"/>
     </w:lvl>
   </w:abstractNum>
-  <w:abstractNum w:abstractNumId="394">
+  <w:abstractNum w:abstractNumId="396">
     <w:nsid w:val="6C096FF8"/>
     <w:multiLevelType w:val="multilevel"/>
     <w:tmpl w:val="BC9056D8"/>
@@ -33645,7 +33882,7 @@
       <w:lvlJc w:val="right"/>
     </w:lvl>
   </w:abstractNum>
-  <w:abstractNum w:abstractNumId="395">
+  <w:abstractNum w:abstractNumId="397">
     <w:nsid w:val="6C0C4BC7"/>
     <w:multiLevelType w:val="multilevel"/>
     <w:tmpl w:val="9954991C"/>
@@ -33705,7 +33942,7 @@
       <w:lvlJc w:val="right"/>
     </w:lvl>
   </w:abstractNum>
-  <w:abstractNum w:abstractNumId="396">
+  <w:abstractNum w:abstractNumId="398">
     <w:nsid w:val="6C9A187A"/>
     <w:multiLevelType w:val="multilevel"/>
     <w:tmpl w:val="4C8AAEFA"/>
@@ -33765,7 +34002,7 @@
       <w:lvlJc w:val="right"/>
     </w:lvl>
   </w:abstractNum>
-  <w:abstractNum w:abstractNumId="397">
+  <w:abstractNum w:abstractNumId="399">
     <w:nsid w:val="6CDF064C"/>
     <w:multiLevelType w:val="multilevel"/>
     <w:tmpl w:val="5DBC6146"/>
@@ -33825,7 +34062,7 @@
       <w:lvlJc w:val="right"/>
     </w:lvl>
   </w:abstractNum>
-  <w:abstractNum w:abstractNumId="398">
+  <w:abstractNum w:abstractNumId="400">
     <w:nsid w:val="6CF96445"/>
     <w:multiLevelType w:val="multilevel"/>
     <w:tmpl w:val="F8B84F7A"/>
@@ -33885,7 +34122,7 @@
       <w:lvlJc w:val="right"/>
     </w:lvl>
   </w:abstractNum>
-  <w:abstractNum w:abstractNumId="399">
+  <w:abstractNum w:abstractNumId="401">
     <w:nsid w:val="6D12253D"/>
     <w:multiLevelType w:val="multilevel"/>
     <w:tmpl w:val="8390CF7E"/>
@@ -33945,7 +34182,7 @@
       <w:lvlJc w:val="right"/>
     </w:lvl>
   </w:abstractNum>
-  <w:abstractNum w:abstractNumId="400">
+  <w:abstractNum w:abstractNumId="402">
     <w:nsid w:val="6D1D47BE"/>
     <w:multiLevelType w:val="multilevel"/>
     <w:tmpl w:val="18944A56"/>
@@ -34005,7 +34242,7 @@
       <w:lvlJc w:val="right"/>
     </w:lvl>
   </w:abstractNum>
-  <w:abstractNum w:abstractNumId="401">
+  <w:abstractNum w:abstractNumId="403">
     <w:nsid w:val="6D22103B"/>
     <w:multiLevelType w:val="multilevel"/>
     <w:tmpl w:val="B5CA7C52"/>
@@ -34065,7 +34302,7 @@
       <w:lvlJc w:val="right"/>
     </w:lvl>
   </w:abstractNum>
-  <w:abstractNum w:abstractNumId="402">
+  <w:abstractNum w:abstractNumId="404">
     <w:nsid w:val="6D565C9E"/>
     <w:multiLevelType w:val="multilevel"/>
     <w:tmpl w:val="EA44F5DC"/>
@@ -34125,7 +34362,7 @@
       <w:lvlJc w:val="right"/>
     </w:lvl>
   </w:abstractNum>
-  <w:abstractNum w:abstractNumId="403">
+  <w:abstractNum w:abstractNumId="405">
     <w:nsid w:val="6D5F2A28"/>
     <w:multiLevelType w:val="multilevel"/>
     <w:tmpl w:val="E86E4B02"/>
@@ -34184,7 +34421,7 @@
       <w:lvlJc w:val="left"/>
     </w:lvl>
   </w:abstractNum>
-  <w:abstractNum w:abstractNumId="404">
+  <w:abstractNum w:abstractNumId="406">
     <w:nsid w:val="6D663D90"/>
     <w:multiLevelType w:val="multilevel"/>
     <w:tmpl w:val="0862D6BC"/>
@@ -34244,7 +34481,7 @@
       <w:lvlJc w:val="right"/>
     </w:lvl>
   </w:abstractNum>
-  <w:abstractNum w:abstractNumId="405">
+  <w:abstractNum w:abstractNumId="407">
     <w:nsid w:val="6D7A295C"/>
     <w:multiLevelType w:val="multilevel"/>
     <w:tmpl w:val="CB0046BA"/>
@@ -34304,7 +34541,7 @@
       <w:lvlJc w:val="right"/>
     </w:lvl>
   </w:abstractNum>
-  <w:abstractNum w:abstractNumId="406">
+  <w:abstractNum w:abstractNumId="408">
     <w:nsid w:val="6E0A3956"/>
     <w:multiLevelType w:val="multilevel"/>
     <w:tmpl w:val="C2B09500"/>
@@ -34364,7 +34601,7 @@
       <w:lvlJc w:val="right"/>
     </w:lvl>
   </w:abstractNum>
-  <w:abstractNum w:abstractNumId="407">
+  <w:abstractNum w:abstractNumId="409">
     <w:nsid w:val="6E101E1B"/>
     <w:multiLevelType w:val="multilevel"/>
     <w:tmpl w:val="65784734"/>
@@ -34424,7 +34661,7 @@
       <w:lvlJc w:val="right"/>
     </w:lvl>
   </w:abstractNum>
-  <w:abstractNum w:abstractNumId="408">
+  <w:abstractNum w:abstractNumId="410">
     <w:nsid w:val="6E1C75CC"/>
     <w:multiLevelType w:val="multilevel"/>
     <w:tmpl w:val="AEFA2952"/>
@@ -34484,7 +34721,7 @@
       <w:lvlJc w:val="right"/>
     </w:lvl>
   </w:abstractNum>
-  <w:abstractNum w:abstractNumId="409">
+  <w:abstractNum w:abstractNumId="411">
     <w:nsid w:val="6E8A0061"/>
     <w:multiLevelType w:val="multilevel"/>
     <w:tmpl w:val="8DA67B4E"/>
@@ -34544,7 +34781,7 @@
       <w:lvlJc w:val="right"/>
     </w:lvl>
   </w:abstractNum>
-  <w:abstractNum w:abstractNumId="410">
+  <w:abstractNum w:abstractNumId="412">
     <w:nsid w:val="6EF27DF9"/>
     <w:multiLevelType w:val="multilevel"/>
     <w:tmpl w:val="2AA41AE4"/>
@@ -34604,7 +34841,7 @@
       <w:lvlJc w:val="right"/>
     </w:lvl>
   </w:abstractNum>
-  <w:abstractNum w:abstractNumId="411">
+  <w:abstractNum w:abstractNumId="413">
     <w:nsid w:val="700A7EBB"/>
     <w:multiLevelType w:val="multilevel"/>
     <w:tmpl w:val="3F80661A"/>
@@ -34664,7 +34901,7 @@
       <w:lvlJc w:val="right"/>
     </w:lvl>
   </w:abstractNum>
-  <w:abstractNum w:abstractNumId="412">
+  <w:abstractNum w:abstractNumId="414">
     <w:nsid w:val="70484C69"/>
     <w:multiLevelType w:val="multilevel"/>
     <w:tmpl w:val="37840DF4"/>
@@ -34724,7 +34961,7 @@
       <w:lvlJc w:val="right"/>
     </w:lvl>
   </w:abstractNum>
-  <w:abstractNum w:abstractNumId="413">
+  <w:abstractNum w:abstractNumId="415">
     <w:nsid w:val="70FC4250"/>
     <w:multiLevelType w:val="multilevel"/>
     <w:tmpl w:val="8CC6F280"/>
@@ -34784,7 +35021,7 @@
       <w:lvlJc w:val="right"/>
     </w:lvl>
   </w:abstractNum>
-  <w:abstractNum w:abstractNumId="414">
+  <w:abstractNum w:abstractNumId="416">
     <w:nsid w:val="712741D4"/>
     <w:multiLevelType w:val="multilevel"/>
     <w:tmpl w:val="653412CC"/>
@@ -34844,7 +35081,7 @@
       <w:lvlJc w:val="right"/>
     </w:lvl>
   </w:abstractNum>
-  <w:abstractNum w:abstractNumId="415">
+  <w:abstractNum w:abstractNumId="417">
     <w:nsid w:val="716F0BDB"/>
     <w:multiLevelType w:val="multilevel"/>
     <w:tmpl w:val="ED881A24"/>
@@ -34904,7 +35141,7 @@
       <w:lvlJc w:val="right"/>
     </w:lvl>
   </w:abstractNum>
-  <w:abstractNum w:abstractNumId="416">
+  <w:abstractNum w:abstractNumId="418">
     <w:nsid w:val="719F29D5"/>
     <w:multiLevelType w:val="multilevel"/>
     <w:tmpl w:val="33F0E980"/>
@@ -34964,7 +35201,7 @@
       <w:lvlJc w:val="left"/>
     </w:lvl>
   </w:abstractNum>
-  <w:abstractNum w:abstractNumId="417">
+  <w:abstractNum w:abstractNumId="419">
     <w:nsid w:val="71B33BFF"/>
     <w:multiLevelType w:val="multilevel"/>
     <w:tmpl w:val="C04EE06E"/>
@@ -35024,7 +35261,7 @@
       <w:lvlJc w:val="right"/>
     </w:lvl>
   </w:abstractNum>
-  <w:abstractNum w:abstractNumId="418">
+  <w:abstractNum w:abstractNumId="420">
     <w:nsid w:val="71D378AF"/>
     <w:multiLevelType w:val="multilevel"/>
     <w:tmpl w:val="486E3A1C"/>
@@ -35084,7 +35321,7 @@
       <w:lvlJc w:val="right"/>
     </w:lvl>
   </w:abstractNum>
-  <w:abstractNum w:abstractNumId="419">
+  <w:abstractNum w:abstractNumId="421">
     <w:nsid w:val="722C515B"/>
     <w:multiLevelType w:val="multilevel"/>
     <w:tmpl w:val="A6381EAE"/>
@@ -35144,7 +35381,7 @@
       <w:lvlJc w:val="right"/>
     </w:lvl>
   </w:abstractNum>
-  <w:abstractNum w:abstractNumId="420">
+  <w:abstractNum w:abstractNumId="422">
     <w:nsid w:val="72463765"/>
     <w:multiLevelType w:val="multilevel"/>
     <w:tmpl w:val="DD96876A"/>
@@ -35204,7 +35441,7 @@
       <w:lvlJc w:val="right"/>
     </w:lvl>
   </w:abstractNum>
-  <w:abstractNum w:abstractNumId="421">
+  <w:abstractNum w:abstractNumId="423">
     <w:nsid w:val="729D2F48"/>
     <w:multiLevelType w:val="multilevel"/>
     <w:tmpl w:val="56600EBE"/>
@@ -35264,7 +35501,7 @@
       <w:lvlJc w:val="right"/>
     </w:lvl>
   </w:abstractNum>
-  <w:abstractNum w:abstractNumId="422">
+  <w:abstractNum w:abstractNumId="424">
     <w:nsid w:val="72AE3C16"/>
     <w:multiLevelType w:val="multilevel"/>
     <w:tmpl w:val="B05C5FE0"/>
@@ -35324,7 +35561,7 @@
       <w:lvlJc w:val="right"/>
     </w:lvl>
   </w:abstractNum>
-  <w:abstractNum w:abstractNumId="423">
+  <w:abstractNum w:abstractNumId="425">
     <w:nsid w:val="73282232"/>
     <w:multiLevelType w:val="multilevel"/>
     <w:tmpl w:val="258CAD76"/>
@@ -35384,7 +35621,7 @@
       <w:lvlJc w:val="right"/>
     </w:lvl>
   </w:abstractNum>
-  <w:abstractNum w:abstractNumId="424">
+  <w:abstractNum w:abstractNumId="426">
     <w:nsid w:val="73780228"/>
     <w:multiLevelType w:val="multilevel"/>
     <w:tmpl w:val="F4D08170"/>
@@ -35444,7 +35681,7 @@
       <w:lvlJc w:val="right"/>
     </w:lvl>
   </w:abstractNum>
-  <w:abstractNum w:abstractNumId="425">
+  <w:abstractNum w:abstractNumId="427">
     <w:nsid w:val="73BC5445"/>
     <w:multiLevelType w:val="multilevel"/>
     <w:tmpl w:val="6212BDD2"/>
@@ -35504,7 +35741,7 @@
       <w:lvlJc w:val="right"/>
     </w:lvl>
   </w:abstractNum>
-  <w:abstractNum w:abstractNumId="426">
+  <w:abstractNum w:abstractNumId="428">
     <w:nsid w:val="73D87F45"/>
     <w:multiLevelType w:val="multilevel"/>
     <w:tmpl w:val="AA6CA15C"/>
@@ -35564,7 +35801,7 @@
       <w:lvlJc w:val="right"/>
     </w:lvl>
   </w:abstractNum>
-  <w:abstractNum w:abstractNumId="427">
+  <w:abstractNum w:abstractNumId="429">
     <w:nsid w:val="74007949"/>
     <w:multiLevelType w:val="multilevel"/>
     <w:tmpl w:val="78886C0C"/>
@@ -35623,7 +35860,7 @@
       <w:lvlJc w:val="left"/>
     </w:lvl>
   </w:abstractNum>
-  <w:abstractNum w:abstractNumId="428">
+  <w:abstractNum w:abstractNumId="430">
     <w:nsid w:val="74147B63"/>
     <w:multiLevelType w:val="multilevel"/>
     <w:tmpl w:val="B01A6254"/>
@@ -35683,7 +35920,7 @@
       <w:lvlJc w:val="right"/>
     </w:lvl>
   </w:abstractNum>
-  <w:abstractNum w:abstractNumId="429">
+  <w:abstractNum w:abstractNumId="431">
     <w:nsid w:val="745C4E1A"/>
     <w:multiLevelType w:val="multilevel"/>
     <w:tmpl w:val="0E6A75EE"/>
@@ -35743,7 +35980,7 @@
       <w:lvlJc w:val="right"/>
     </w:lvl>
   </w:abstractNum>
-  <w:abstractNum w:abstractNumId="430">
+  <w:abstractNum w:abstractNumId="432">
     <w:nsid w:val="749C4D6A"/>
     <w:multiLevelType w:val="multilevel"/>
     <w:tmpl w:val="51EE8750"/>
@@ -35803,7 +36040,7 @@
       <w:lvlJc w:val="right"/>
     </w:lvl>
   </w:abstractNum>
-  <w:abstractNum w:abstractNumId="431">
+  <w:abstractNum w:abstractNumId="433">
     <w:nsid w:val="74FF34F8"/>
     <w:multiLevelType w:val="multilevel"/>
     <w:tmpl w:val="B5E0FB72"/>
@@ -35863,7 +36100,7 @@
       <w:lvlJc w:val="left"/>
     </w:lvl>
   </w:abstractNum>
-  <w:abstractNum w:abstractNumId="432">
+  <w:abstractNum w:abstractNumId="434">
     <w:nsid w:val="75602B1B"/>
     <w:multiLevelType w:val="multilevel"/>
     <w:tmpl w:val="E3607098"/>
@@ -35923,7 +36160,7 @@
       <w:lvlJc w:val="right"/>
     </w:lvl>
   </w:abstractNum>
-  <w:abstractNum w:abstractNumId="433">
+  <w:abstractNum w:abstractNumId="435">
     <w:nsid w:val="75754C2C"/>
     <w:multiLevelType w:val="multilevel"/>
     <w:tmpl w:val="D24C2846"/>
@@ -35983,7 +36220,7 @@
       <w:lvlJc w:val="right"/>
     </w:lvl>
   </w:abstractNum>
-  <w:abstractNum w:abstractNumId="434">
+  <w:abstractNum w:abstractNumId="436">
     <w:nsid w:val="75AA4340"/>
     <w:multiLevelType w:val="multilevel"/>
     <w:tmpl w:val="633C67F0"/>
@@ -36043,7 +36280,7 @@
       <w:lvlJc w:val="left"/>
     </w:lvl>
   </w:abstractNum>
-  <w:abstractNum w:abstractNumId="435">
+  <w:abstractNum w:abstractNumId="437">
     <w:nsid w:val="76974B2B"/>
     <w:multiLevelType w:val="multilevel"/>
     <w:tmpl w:val="F6B4DF4A"/>
@@ -36103,7 +36340,7 @@
       <w:lvlJc w:val="right"/>
     </w:lvl>
   </w:abstractNum>
-  <w:abstractNum w:abstractNumId="436">
+  <w:abstractNum w:abstractNumId="438">
     <w:nsid w:val="76A154CB"/>
     <w:multiLevelType w:val="multilevel"/>
     <w:tmpl w:val="8D822722"/>
@@ -36163,7 +36400,7 @@
       <w:lvlJc w:val="right"/>
     </w:lvl>
   </w:abstractNum>
-  <w:abstractNum w:abstractNumId="437">
+  <w:abstractNum w:abstractNumId="439">
     <w:nsid w:val="7720462A"/>
     <w:multiLevelType w:val="multilevel"/>
     <w:tmpl w:val="052EF614"/>
@@ -36223,7 +36460,7 @@
       <w:lvlJc w:val="right"/>
     </w:lvl>
   </w:abstractNum>
-  <w:abstractNum w:abstractNumId="438">
+  <w:abstractNum w:abstractNumId="440">
     <w:nsid w:val="774C5F17"/>
     <w:multiLevelType w:val="multilevel"/>
     <w:tmpl w:val="976CB02A"/>
@@ -36283,7 +36520,7 @@
       <w:lvlJc w:val="right"/>
     </w:lvl>
   </w:abstractNum>
-  <w:abstractNum w:abstractNumId="439">
+  <w:abstractNum w:abstractNumId="441">
     <w:nsid w:val="775677BA"/>
     <w:multiLevelType w:val="multilevel"/>
     <w:tmpl w:val="C7BE42F0"/>
@@ -36343,7 +36580,7 @@
       <w:lvlJc w:val="left"/>
     </w:lvl>
   </w:abstractNum>
-  <w:abstractNum w:abstractNumId="440">
+  <w:abstractNum w:abstractNumId="442">
     <w:nsid w:val="776D598B"/>
     <w:multiLevelType w:val="multilevel"/>
     <w:tmpl w:val="E0EA271C"/>
@@ -36403,7 +36640,7 @@
       <w:lvlJc w:val="right"/>
     </w:lvl>
   </w:abstractNum>
-  <w:abstractNum w:abstractNumId="441">
+  <w:abstractNum w:abstractNumId="443">
     <w:nsid w:val="77DF6E52"/>
     <w:multiLevelType w:val="multilevel"/>
     <w:tmpl w:val="013E1996"/>
@@ -36463,7 +36700,7 @@
       <w:lvlJc w:val="right"/>
     </w:lvl>
   </w:abstractNum>
-  <w:abstractNum w:abstractNumId="442">
+  <w:abstractNum w:abstractNumId="444">
     <w:nsid w:val="78022CD2"/>
     <w:multiLevelType w:val="multilevel"/>
     <w:tmpl w:val="685AE48C"/>
@@ -36523,7 +36760,7 @@
       <w:lvlJc w:val="right"/>
     </w:lvl>
   </w:abstractNum>
-  <w:abstractNum w:abstractNumId="443">
+  <w:abstractNum w:abstractNumId="445">
     <w:nsid w:val="78385FA6"/>
     <w:multiLevelType w:val="multilevel"/>
     <w:tmpl w:val="37AE6E98"/>
@@ -36583,7 +36820,7 @@
       <w:lvlJc w:val="right"/>
     </w:lvl>
   </w:abstractNum>
-  <w:abstractNum w:abstractNumId="444">
+  <w:abstractNum w:abstractNumId="446">
     <w:nsid w:val="78802078"/>
     <w:multiLevelType w:val="multilevel"/>
     <w:tmpl w:val="AC4A394C"/>
@@ -36643,7 +36880,7 @@
       <w:lvlJc w:val="right"/>
     </w:lvl>
   </w:abstractNum>
-  <w:abstractNum w:abstractNumId="445">
+  <w:abstractNum w:abstractNumId="447">
     <w:nsid w:val="78C158FD"/>
     <w:multiLevelType w:val="multilevel"/>
     <w:tmpl w:val="48F65C2E"/>
@@ -36703,7 +36940,7 @@
       <w:lvlJc w:val="left"/>
     </w:lvl>
   </w:abstractNum>
-  <w:abstractNum w:abstractNumId="446">
+  <w:abstractNum w:abstractNumId="448">
     <w:nsid w:val="7907619F"/>
     <w:multiLevelType w:val="multilevel"/>
     <w:tmpl w:val="9A5C2ECA"/>
@@ -36762,7 +36999,7 @@
       <w:lvlJc w:val="left"/>
     </w:lvl>
   </w:abstractNum>
-  <w:abstractNum w:abstractNumId="447">
+  <w:abstractNum w:abstractNumId="449">
     <w:nsid w:val="79306F6B"/>
     <w:multiLevelType w:val="multilevel"/>
     <w:tmpl w:val="34FAD218"/>
@@ -36822,7 +37059,7 @@
       <w:lvlJc w:val="right"/>
     </w:lvl>
   </w:abstractNum>
-  <w:abstractNum w:abstractNumId="448">
+  <w:abstractNum w:abstractNumId="450">
     <w:nsid w:val="79C1284A"/>
     <w:multiLevelType w:val="multilevel"/>
     <w:tmpl w:val="CADCEB24"/>
@@ -36882,7 +37119,7 @@
       <w:lvlJc w:val="right"/>
     </w:lvl>
   </w:abstractNum>
-  <w:abstractNum w:abstractNumId="449">
+  <w:abstractNum w:abstractNumId="451">
     <w:nsid w:val="79E060BA"/>
     <w:multiLevelType w:val="multilevel"/>
     <w:tmpl w:val="FAE4BC6A"/>
@@ -36942,7 +37179,7 @@
       <w:lvlJc w:val="right"/>
     </w:lvl>
   </w:abstractNum>
-  <w:abstractNum w:abstractNumId="450">
+  <w:abstractNum w:abstractNumId="452">
     <w:nsid w:val="7A1305BC"/>
     <w:multiLevelType w:val="multilevel"/>
     <w:tmpl w:val="6C28CE86"/>
@@ -37002,7 +37239,7 @@
       <w:lvlJc w:val="right"/>
     </w:lvl>
   </w:abstractNum>
-  <w:abstractNum w:abstractNumId="451">
+  <w:abstractNum w:abstractNumId="453">
     <w:nsid w:val="7A3802A9"/>
     <w:multiLevelType w:val="multilevel"/>
     <w:tmpl w:val="622EE292"/>
@@ -37062,7 +37299,7 @@
       <w:lvlJc w:val="right"/>
     </w:lvl>
   </w:abstractNum>
-  <w:abstractNum w:abstractNumId="452">
+  <w:abstractNum w:abstractNumId="454">
     <w:nsid w:val="7A710F85"/>
     <w:multiLevelType w:val="multilevel"/>
     <w:tmpl w:val="29225018"/>
@@ -37148,7 +37385,7 @@
       </w:pPr>
     </w:lvl>
   </w:abstractNum>
-  <w:abstractNum w:abstractNumId="453">
+  <w:abstractNum w:abstractNumId="455">
     <w:nsid w:val="7B53669E"/>
     <w:multiLevelType w:val="multilevel"/>
     <w:tmpl w:val="20A23550"/>
@@ -37234,7 +37471,7 @@
       </w:pPr>
     </w:lvl>
   </w:abstractNum>
-  <w:abstractNum w:abstractNumId="454">
+  <w:abstractNum w:abstractNumId="456">
     <w:nsid w:val="7BC21386"/>
     <w:multiLevelType w:val="multilevel"/>
     <w:tmpl w:val="5D46BFA2"/>
@@ -37294,7 +37531,7 @@
       <w:lvlJc w:val="right"/>
     </w:lvl>
   </w:abstractNum>
-  <w:abstractNum w:abstractNumId="455">
+  <w:abstractNum w:abstractNumId="457">
     <w:nsid w:val="7BC80B53"/>
     <w:multiLevelType w:val="multilevel"/>
     <w:tmpl w:val="411E89EE"/>
@@ -37354,7 +37591,7 @@
       <w:lvlJc w:val="right"/>
     </w:lvl>
   </w:abstractNum>
-  <w:abstractNum w:abstractNumId="456">
+  <w:abstractNum w:abstractNumId="458">
     <w:nsid w:val="7BFE039A"/>
     <w:multiLevelType w:val="multilevel"/>
     <w:tmpl w:val="AF8861D4"/>
@@ -37414,7 +37651,7 @@
       <w:lvlJc w:val="right"/>
     </w:lvl>
   </w:abstractNum>
-  <w:abstractNum w:abstractNumId="457">
+  <w:abstractNum w:abstractNumId="459">
     <w:nsid w:val="7C3830B2"/>
     <w:multiLevelType w:val="multilevel"/>
     <w:tmpl w:val="B4BE7E78"/>
@@ -37474,7 +37711,7 @@
       <w:lvlJc w:val="right"/>
     </w:lvl>
   </w:abstractNum>
-  <w:abstractNum w:abstractNumId="458">
+  <w:abstractNum w:abstractNumId="460">
     <w:nsid w:val="7C423240"/>
     <w:multiLevelType w:val="multilevel"/>
     <w:tmpl w:val="DAA0D58E"/>
@@ -37534,7 +37771,7 @@
       <w:lvlJc w:val="right"/>
     </w:lvl>
   </w:abstractNum>
-  <w:abstractNum w:abstractNumId="459">
+  <w:abstractNum w:abstractNumId="461">
     <w:nsid w:val="7C785E67"/>
     <w:multiLevelType w:val="multilevel"/>
     <w:tmpl w:val="D6BA3858"/>
@@ -37594,7 +37831,7 @@
       <w:lvlJc w:val="right"/>
     </w:lvl>
   </w:abstractNum>
-  <w:abstractNum w:abstractNumId="460">
+  <w:abstractNum w:abstractNumId="462">
     <w:nsid w:val="7C9D6037"/>
     <w:multiLevelType w:val="multilevel"/>
     <w:tmpl w:val="C2863650"/>
@@ -37654,7 +37891,7 @@
       <w:lvlJc w:val="right"/>
     </w:lvl>
   </w:abstractNum>
-  <w:abstractNum w:abstractNumId="461">
+  <w:abstractNum w:abstractNumId="463">
     <w:nsid w:val="7CAD5C00"/>
     <w:multiLevelType w:val="multilevel"/>
     <w:tmpl w:val="480C51D8"/>
@@ -37714,7 +37951,7 @@
       <w:lvlJc w:val="right"/>
     </w:lvl>
   </w:abstractNum>
-  <w:abstractNum w:abstractNumId="462">
+  <w:abstractNum w:abstractNumId="464">
     <w:nsid w:val="7CB50E60"/>
     <w:multiLevelType w:val="multilevel"/>
     <w:tmpl w:val="5450F4A4"/>
@@ -37774,7 +38011,7 @@
       <w:lvlJc w:val="right"/>
     </w:lvl>
   </w:abstractNum>
-  <w:abstractNum w:abstractNumId="463">
+  <w:abstractNum w:abstractNumId="465">
     <w:nsid w:val="7CDF51B1"/>
     <w:multiLevelType w:val="multilevel"/>
     <w:tmpl w:val="7EE476D0"/>
@@ -37834,7 +38071,7 @@
       <w:lvlJc w:val="right"/>
     </w:lvl>
   </w:abstractNum>
-  <w:abstractNum w:abstractNumId="464">
+  <w:abstractNum w:abstractNumId="466">
     <w:nsid w:val="7D075009"/>
     <w:multiLevelType w:val="multilevel"/>
     <w:tmpl w:val="60CA8AA8"/>
@@ -37894,7 +38131,7 @@
       <w:lvlJc w:val="right"/>
     </w:lvl>
   </w:abstractNum>
-  <w:abstractNum w:abstractNumId="465">
+  <w:abstractNum w:abstractNumId="467">
     <w:nsid w:val="7F6C18C4"/>
     <w:multiLevelType w:val="multilevel"/>
     <w:tmpl w:val="740C5CE8"/>
@@ -37954,7 +38191,7 @@
       <w:lvlJc w:val="right"/>
     </w:lvl>
   </w:abstractNum>
-  <w:abstractNum w:abstractNumId="466">
+  <w:abstractNum w:abstractNumId="468">
     <w:nsid w:val="7F6C2EA3"/>
     <w:multiLevelType w:val="multilevel"/>
     <w:tmpl w:val="CAF6D14E"/>
@@ -38014,7 +38251,7 @@
       <w:lvlJc w:val="right"/>
     </w:lvl>
   </w:abstractNum>
-  <w:abstractNum w:abstractNumId="467">
+  <w:abstractNum w:abstractNumId="469">
     <w:nsid w:val="7FC73DA5"/>
     <w:multiLevelType w:val="multilevel"/>
     <w:tmpl w:val="5A329FE8"/>
@@ -38074,7 +38311,7 @@
       <w:lvlJc w:val="right"/>
     </w:lvl>
   </w:abstractNum>
-  <w:abstractNum w:abstractNumId="468">
+  <w:abstractNum w:abstractNumId="470">
     <w:nsid w:val="7FD6790A"/>
     <w:multiLevelType w:val="multilevel"/>
     <w:tmpl w:val="8EA6EBB6"/>
@@ -38134,16 +38371,16 @@
     </w:lvl>
   </w:abstractNum>
   <w:num w:numId="1">
-    <w:abstractNumId w:val="368"/>
+    <w:abstractNumId w:val="370"/>
   </w:num>
   <w:num w:numId="2">
-    <w:abstractNumId w:val="346"/>
+    <w:abstractNumId w:val="347"/>
   </w:num>
   <w:num w:numId="3">
     <w:abstractNumId w:val="285"/>
   </w:num>
   <w:num w:numId="4">
-    <w:abstractNumId w:val="416"/>
+    <w:abstractNumId w:val="418"/>
   </w:num>
   <w:num w:numId="5">
     <w:abstractNumId w:val="287"/>
@@ -38152,10 +38389,10 @@
     <w:abstractNumId w:val="215"/>
   </w:num>
   <w:num w:numId="7">
-    <w:abstractNumId w:val="431"/>
+    <w:abstractNumId w:val="433"/>
   </w:num>
   <w:num w:numId="8">
-    <w:abstractNumId w:val="439"/>
+    <w:abstractNumId w:val="441"/>
   </w:num>
   <w:num w:numId="9">
     <w:abstractNumId w:val="175"/>
@@ -38164,16 +38401,16 @@
     <w:abstractNumId w:val="277"/>
   </w:num>
   <w:num w:numId="11">
-    <w:abstractNumId w:val="390"/>
+    <w:abstractNumId w:val="392"/>
   </w:num>
   <w:num w:numId="12">
     <w:abstractNumId w:val="286"/>
   </w:num>
   <w:num w:numId="13">
-    <w:abstractNumId w:val="445"/>
+    <w:abstractNumId w:val="447"/>
   </w:num>
   <w:num w:numId="14">
-    <w:abstractNumId w:val="383"/>
+    <w:abstractNumId w:val="385"/>
   </w:num>
   <w:num w:numId="15">
     <w:abstractNumId w:val="152"/>
@@ -38188,34 +38425,34 @@
     <w:abstractNumId w:val="138"/>
   </w:num>
   <w:num w:numId="19">
-    <w:abstractNumId w:val="348"/>
+    <w:abstractNumId w:val="349"/>
   </w:num>
   <w:num w:numId="20">
     <w:abstractNumId w:val="90"/>
   </w:num>
   <w:num w:numId="21">
+    <w:abstractNumId w:val="318"/>
+  </w:num>
+  <w:num w:numId="22">
+    <w:abstractNumId w:val="363"/>
+  </w:num>
+  <w:num w:numId="23">
+    <w:abstractNumId w:val="324"/>
+  </w:num>
+  <w:num w:numId="24">
     <w:abstractNumId w:val="317"/>
   </w:num>
-  <w:num w:numId="22">
-    <w:abstractNumId w:val="361"/>
-  </w:num>
-  <w:num w:numId="23">
-    <w:abstractNumId w:val="323"/>
-  </w:num>
-  <w:num w:numId="24">
-    <w:abstractNumId w:val="316"/>
-  </w:num>
   <w:num w:numId="25">
-    <w:abstractNumId w:val="435"/>
+    <w:abstractNumId w:val="437"/>
   </w:num>
   <w:num w:numId="26">
-    <w:abstractNumId w:val="324"/>
+    <w:abstractNumId w:val="325"/>
   </w:num>
   <w:num w:numId="27">
     <w:abstractNumId w:val="177"/>
   </w:num>
   <w:num w:numId="28">
-    <w:abstractNumId w:val="326"/>
+    <w:abstractNumId w:val="327"/>
   </w:num>
   <w:num w:numId="29">
     <w:abstractNumId w:val="183"/>
@@ -38233,7 +38470,7 @@
     <w:abstractNumId w:val="299"/>
   </w:num>
   <w:num w:numId="34">
-    <w:abstractNumId w:val="365"/>
+    <w:abstractNumId w:val="367"/>
   </w:num>
   <w:num w:numId="35">
     <w:abstractNumId w:val="179"/>
@@ -38242,13 +38479,13 @@
     <w:abstractNumId w:val="91"/>
   </w:num>
   <w:num w:numId="37">
-    <w:abstractNumId w:val="378"/>
+    <w:abstractNumId w:val="380"/>
   </w:num>
   <w:num w:numId="38">
     <w:abstractNumId w:val="241"/>
   </w:num>
   <w:num w:numId="39">
-    <w:abstractNumId w:val="411"/>
+    <w:abstractNumId w:val="413"/>
   </w:num>
   <w:num w:numId="40">
     <w:abstractNumId w:val="189"/>
@@ -38260,13 +38497,13 @@
     <w:abstractNumId w:val="23"/>
   </w:num>
   <w:num w:numId="43">
-    <w:abstractNumId w:val="367"/>
+    <w:abstractNumId w:val="369"/>
   </w:num>
   <w:num w:numId="44">
     <w:abstractNumId w:val="146"/>
   </w:num>
   <w:num w:numId="45">
-    <w:abstractNumId w:val="450"/>
+    <w:abstractNumId w:val="452"/>
   </w:num>
   <w:num w:numId="46">
     <w:abstractNumId w:val="271"/>
@@ -38281,7 +38518,7 @@
     <w:abstractNumId w:val="43"/>
   </w:num>
   <w:num w:numId="50">
-    <w:abstractNumId w:val="456"/>
+    <w:abstractNumId w:val="458"/>
   </w:num>
   <w:num w:numId="51">
     <w:abstractNumId w:val="220"/>
@@ -38293,7 +38530,7 @@
     <w:abstractNumId w:val="144"/>
   </w:num>
   <w:num w:numId="54">
-    <w:abstractNumId w:val="454"/>
+    <w:abstractNumId w:val="456"/>
   </w:num>
   <w:num w:numId="55">
     <w:abstractNumId w:val="164"/>
@@ -38302,7 +38539,7 @@
     <w:abstractNumId w:val="71"/>
   </w:num>
   <w:num w:numId="57">
-    <w:abstractNumId w:val="393"/>
+    <w:abstractNumId w:val="395"/>
   </w:num>
   <w:num w:numId="58">
     <w:abstractNumId w:val="8"/>
@@ -38326,10 +38563,10 @@
     <w:abstractNumId w:val="32"/>
   </w:num>
   <w:num w:numId="65">
-    <w:abstractNumId w:val="441"/>
+    <w:abstractNumId w:val="443"/>
   </w:num>
   <w:num w:numId="66">
-    <w:abstractNumId w:val="389"/>
+    <w:abstractNumId w:val="391"/>
   </w:num>
   <w:num w:numId="67">
     <w:abstractNumId w:val="199"/>
@@ -38344,16 +38581,16 @@
     <w:abstractNumId w:val="116"/>
   </w:num>
   <w:num w:numId="71">
-    <w:abstractNumId w:val="342"/>
+    <w:abstractNumId w:val="343"/>
   </w:num>
   <w:num w:numId="72">
     <w:abstractNumId w:val="181"/>
   </w:num>
   <w:num w:numId="73">
-    <w:abstractNumId w:val="372"/>
+    <w:abstractNumId w:val="374"/>
   </w:num>
   <w:num w:numId="74">
-    <w:abstractNumId w:val="388"/>
+    <w:abstractNumId w:val="390"/>
   </w:num>
   <w:num w:numId="75">
     <w:abstractNumId w:val="36"/>
@@ -38368,25 +38605,25 @@
     <w:abstractNumId w:val="257"/>
   </w:num>
   <w:num w:numId="79">
-    <w:abstractNumId w:val="428"/>
+    <w:abstractNumId w:val="430"/>
   </w:num>
   <w:num w:numId="80">
-    <w:abstractNumId w:val="331"/>
+    <w:abstractNumId w:val="332"/>
   </w:num>
   <w:num w:numId="81">
-    <w:abstractNumId w:val="318"/>
+    <w:abstractNumId w:val="319"/>
   </w:num>
   <w:num w:numId="82">
     <w:abstractNumId w:val="132"/>
   </w:num>
   <w:num w:numId="83">
-    <w:abstractNumId w:val="329"/>
+    <w:abstractNumId w:val="330"/>
   </w:num>
   <w:num w:numId="84">
-    <w:abstractNumId w:val="315"/>
+    <w:abstractNumId w:val="316"/>
   </w:num>
   <w:num w:numId="85">
-    <w:abstractNumId w:val="459"/>
+    <w:abstractNumId w:val="461"/>
   </w:num>
   <w:num w:numId="86">
     <w:abstractNumId w:val="24"/>
@@ -38401,16 +38638,16 @@
     <w:abstractNumId w:val="208"/>
   </w:num>
   <w:num w:numId="90">
-    <w:abstractNumId w:val="436"/>
+    <w:abstractNumId w:val="438"/>
   </w:num>
   <w:num w:numId="91">
-    <w:abstractNumId w:val="351"/>
+    <w:abstractNumId w:val="352"/>
   </w:num>
   <w:num w:numId="92">
-    <w:abstractNumId w:val="413"/>
+    <w:abstractNumId w:val="415"/>
   </w:num>
   <w:num w:numId="93">
-    <w:abstractNumId w:val="307"/>
+    <w:abstractNumId w:val="308"/>
   </w:num>
   <w:num w:numId="94">
     <w:abstractNumId w:val="63"/>
@@ -38431,7 +38668,7 @@
     <w:abstractNumId w:val="3"/>
   </w:num>
   <w:num w:numId="100">
-    <w:abstractNumId w:val="358"/>
+    <w:abstractNumId w:val="360"/>
   </w:num>
   <w:num w:numId="101">
     <w:abstractNumId w:val="110"/>
@@ -38440,13 +38677,13 @@
     <w:abstractNumId w:val="259"/>
   </w:num>
   <w:num w:numId="103">
-    <w:abstractNumId w:val="357"/>
+    <w:abstractNumId w:val="359"/>
   </w:num>
   <w:num w:numId="104">
     <w:abstractNumId w:val="120"/>
   </w:num>
   <w:num w:numId="105">
-    <w:abstractNumId w:val="371"/>
+    <w:abstractNumId w:val="373"/>
   </w:num>
   <w:num w:numId="106">
     <w:abstractNumId w:val="173"/>
@@ -38455,13 +38692,13 @@
     <w:abstractNumId w:val="53"/>
   </w:num>
   <w:num w:numId="108">
-    <w:abstractNumId w:val="337"/>
+    <w:abstractNumId w:val="338"/>
   </w:num>
   <w:num w:numId="109">
     <w:abstractNumId w:val="184"/>
   </w:num>
   <w:num w:numId="110">
-    <w:abstractNumId w:val="443"/>
+    <w:abstractNumId w:val="445"/>
   </w:num>
   <w:num w:numId="111">
     <w:abstractNumId w:val="174"/>
@@ -38470,19 +38707,19 @@
     <w:abstractNumId w:val="117"/>
   </w:num>
   <w:num w:numId="113">
-    <w:abstractNumId w:val="387"/>
+    <w:abstractNumId w:val="389"/>
   </w:num>
   <w:num w:numId="114">
     <w:abstractNumId w:val="56"/>
   </w:num>
   <w:num w:numId="115">
-    <w:abstractNumId w:val="395"/>
+    <w:abstractNumId w:val="397"/>
   </w:num>
   <w:num w:numId="116">
     <w:abstractNumId w:val="140"/>
   </w:num>
   <w:num w:numId="117">
-    <w:abstractNumId w:val="402"/>
+    <w:abstractNumId w:val="404"/>
   </w:num>
   <w:num w:numId="118">
     <w:abstractNumId w:val="258"/>
@@ -38491,7 +38728,7 @@
     <w:abstractNumId w:val="188"/>
   </w:num>
   <w:num w:numId="120">
-    <w:abstractNumId w:val="400"/>
+    <w:abstractNumId w:val="402"/>
   </w:num>
   <w:num w:numId="121">
     <w:abstractNumId w:val="166"/>
@@ -38512,19 +38749,19 @@
     <w:abstractNumId w:val="250"/>
   </w:num>
   <w:num w:numId="127">
-    <w:abstractNumId w:val="442"/>
+    <w:abstractNumId w:val="444"/>
   </w:num>
   <w:num w:numId="128">
     <w:abstractNumId w:val="171"/>
   </w:num>
   <w:num w:numId="129">
-    <w:abstractNumId w:val="392"/>
+    <w:abstractNumId w:val="394"/>
   </w:num>
   <w:num w:numId="130">
     <w:abstractNumId w:val="206"/>
   </w:num>
   <w:num w:numId="131">
-    <w:abstractNumId w:val="437"/>
+    <w:abstractNumId w:val="439"/>
   </w:num>
   <w:num w:numId="132">
     <w:abstractNumId w:val="55"/>
@@ -38533,7 +38770,7 @@
     <w:abstractNumId w:val="269"/>
   </w:num>
   <w:num w:numId="134">
-    <w:abstractNumId w:val="334"/>
+    <w:abstractNumId w:val="335"/>
   </w:num>
   <w:num w:numId="135">
     <w:abstractNumId w:val="268"/>
@@ -38548,7 +38785,7 @@
     <w:abstractNumId w:val="119"/>
   </w:num>
   <w:num w:numId="139">
-    <w:abstractNumId w:val="373"/>
+    <w:abstractNumId w:val="375"/>
   </w:num>
   <w:num w:numId="140">
     <w:abstractNumId w:val="65"/>
@@ -38560,10 +38797,10 @@
     <w:abstractNumId w:val="12"/>
   </w:num>
   <w:num w:numId="143">
-    <w:abstractNumId w:val="380"/>
+    <w:abstractNumId w:val="382"/>
   </w:num>
   <w:num w:numId="144">
-    <w:abstractNumId w:val="343"/>
+    <w:abstractNumId w:val="344"/>
   </w:num>
   <w:num w:numId="145">
     <w:abstractNumId w:val="246"/>
@@ -38578,10 +38815,10 @@
     <w:abstractNumId w:val="123"/>
   </w:num>
   <w:num w:numId="149">
-    <w:abstractNumId w:val="309"/>
+    <w:abstractNumId w:val="310"/>
   </w:num>
   <w:num w:numId="150">
-    <w:abstractNumId w:val="415"/>
+    <w:abstractNumId w:val="417"/>
   </w:num>
   <w:num w:numId="151">
     <w:abstractNumId w:val="148"/>
@@ -38593,7 +38830,7 @@
     <w:abstractNumId w:val="200"/>
   </w:num>
   <w:num w:numId="154">
-    <w:abstractNumId w:val="461"/>
+    <w:abstractNumId w:val="463"/>
   </w:num>
   <w:num w:numId="155">
     <w:abstractNumId w:val="77"/>
@@ -38611,34 +38848,34 @@
     <w:abstractNumId w:val="67"/>
   </w:num>
   <w:num w:numId="160">
-    <w:abstractNumId w:val="333"/>
+    <w:abstractNumId w:val="334"/>
   </w:num>
   <w:num w:numId="161">
     <w:abstractNumId w:val="225"/>
   </w:num>
   <w:num w:numId="162">
-    <w:abstractNumId w:val="381"/>
+    <w:abstractNumId w:val="383"/>
   </w:num>
   <w:num w:numId="163">
     <w:abstractNumId w:val="227"/>
   </w:num>
   <w:num w:numId="164">
-    <w:abstractNumId w:val="405"/>
+    <w:abstractNumId w:val="407"/>
   </w:num>
   <w:num w:numId="165">
-    <w:abstractNumId w:val="419"/>
+    <w:abstractNumId w:val="421"/>
   </w:num>
   <w:num w:numId="166">
     <w:abstractNumId w:val="122"/>
   </w:num>
   <w:num w:numId="167">
-    <w:abstractNumId w:val="311"/>
+    <w:abstractNumId w:val="312"/>
   </w:num>
   <w:num w:numId="168">
     <w:abstractNumId w:val="6"/>
   </w:num>
   <w:num w:numId="169">
-    <w:abstractNumId w:val="376"/>
+    <w:abstractNumId w:val="378"/>
   </w:num>
   <w:num w:numId="170">
     <w:abstractNumId w:val="156"/>
@@ -38653,7 +38890,7 @@
     <w:abstractNumId w:val="207"/>
   </w:num>
   <w:num w:numId="174">
-    <w:abstractNumId w:val="396"/>
+    <w:abstractNumId w:val="398"/>
   </w:num>
   <w:num w:numId="175">
     <w:abstractNumId w:val="59"/>
@@ -38671,7 +38908,7 @@
     <w:abstractNumId w:val="22"/>
   </w:num>
   <w:num w:numId="180">
-    <w:abstractNumId w:val="374"/>
+    <w:abstractNumId w:val="376"/>
   </w:num>
   <w:num w:numId="181">
     <w:abstractNumId w:val="223"/>
@@ -38686,7 +38923,7 @@
     <w:abstractNumId w:val="253"/>
   </w:num>
   <w:num w:numId="185">
-    <w:abstractNumId w:val="423"/>
+    <w:abstractNumId w:val="425"/>
   </w:num>
   <w:num w:numId="186">
     <w:abstractNumId w:val="26"/>
@@ -38698,7 +38935,7 @@
     <w:abstractNumId w:val="266"/>
   </w:num>
   <w:num w:numId="189">
-    <w:abstractNumId w:val="360"/>
+    <w:abstractNumId w:val="362"/>
   </w:num>
   <w:num w:numId="190">
     <w:abstractNumId w:val="82"/>
@@ -38713,25 +38950,25 @@
     <w:abstractNumId w:val="147"/>
   </w:num>
   <w:num w:numId="194">
-    <w:abstractNumId w:val="328"/>
+    <w:abstractNumId w:val="329"/>
   </w:num>
   <w:num w:numId="195">
-    <w:abstractNumId w:val="347"/>
+    <w:abstractNumId w:val="348"/>
   </w:num>
   <w:num w:numId="196">
-    <w:abstractNumId w:val="345"/>
+    <w:abstractNumId w:val="346"/>
   </w:num>
   <w:num w:numId="197">
     <w:abstractNumId w:val="274"/>
   </w:num>
   <w:num w:numId="198">
-    <w:abstractNumId w:val="397"/>
+    <w:abstractNumId w:val="399"/>
   </w:num>
   <w:num w:numId="199">
     <w:abstractNumId w:val="155"/>
   </w:num>
   <w:num w:numId="200">
-    <w:abstractNumId w:val="310"/>
+    <w:abstractNumId w:val="311"/>
   </w:num>
   <w:num w:numId="201">
     <w:abstractNumId w:val="69"/>
@@ -38740,7 +38977,7 @@
     <w:abstractNumId w:val="233"/>
   </w:num>
   <w:num w:numId="203">
-    <w:abstractNumId w:val="350"/>
+    <w:abstractNumId w:val="351"/>
   </w:num>
   <w:num w:numId="204">
     <w:abstractNumId w:val="210"/>
@@ -38749,7 +38986,7 @@
     <w:abstractNumId w:val="226"/>
   </w:num>
   <w:num w:numId="206">
-    <w:abstractNumId w:val="414"/>
+    <w:abstractNumId w:val="416"/>
   </w:num>
   <w:num w:numId="207">
     <w:abstractNumId w:val="247"/>
@@ -38767,7 +39004,7 @@
     <w:abstractNumId w:val="212"/>
   </w:num>
   <w:num w:numId="212">
-    <w:abstractNumId w:val="308"/>
+    <w:abstractNumId w:val="309"/>
   </w:num>
   <w:num w:numId="213">
     <w:abstractNumId w:val="213"/>
@@ -38788,13 +39025,13 @@
     <w:abstractNumId w:val="113"/>
   </w:num>
   <w:num w:numId="219">
-    <w:abstractNumId w:val="398"/>
+    <w:abstractNumId w:val="400"/>
   </w:num>
   <w:num w:numId="220">
     <w:abstractNumId w:val="228"/>
   </w:num>
   <w:num w:numId="221">
-    <w:abstractNumId w:val="359"/>
+    <w:abstractNumId w:val="361"/>
   </w:num>
   <w:num w:numId="222">
     <w:abstractNumId w:val="265"/>
@@ -38803,7 +39040,7 @@
     <w:abstractNumId w:val="7"/>
   </w:num>
   <w:num w:numId="224">
-    <w:abstractNumId w:val="467"/>
+    <w:abstractNumId w:val="469"/>
   </w:num>
   <w:num w:numId="225">
     <w:abstractNumId w:val="25"/>
@@ -38812,31 +39049,31 @@
     <w:abstractNumId w:val="178"/>
   </w:num>
   <w:num w:numId="227">
-    <w:abstractNumId w:val="417"/>
+    <w:abstractNumId w:val="419"/>
   </w:num>
   <w:num w:numId="228">
     <w:abstractNumId w:val="235"/>
   </w:num>
   <w:num w:numId="229">
-    <w:abstractNumId w:val="321"/>
+    <w:abstractNumId w:val="322"/>
   </w:num>
   <w:num w:numId="230">
     <w:abstractNumId w:val="254"/>
   </w:num>
   <w:num w:numId="231">
-    <w:abstractNumId w:val="449"/>
+    <w:abstractNumId w:val="451"/>
   </w:num>
   <w:num w:numId="232">
-    <w:abstractNumId w:val="362"/>
+    <w:abstractNumId w:val="364"/>
   </w:num>
   <w:num w:numId="233">
     <w:abstractNumId w:val="216"/>
   </w:num>
   <w:num w:numId="234">
-    <w:abstractNumId w:val="352"/>
+    <w:abstractNumId w:val="353"/>
   </w:num>
   <w:num w:numId="235">
-    <w:abstractNumId w:val="465"/>
+    <w:abstractNumId w:val="467"/>
   </w:num>
   <w:num w:numId="236">
     <w:abstractNumId w:val="245"/>
@@ -38872,7 +39109,7 @@
     <w:abstractNumId w:val="136"/>
   </w:num>
   <w:num w:numId="247">
-    <w:abstractNumId w:val="448"/>
+    <w:abstractNumId w:val="450"/>
   </w:num>
   <w:num w:numId="248">
     <w:abstractNumId w:val="157"/>
@@ -38884,7 +39121,7 @@
     <w:abstractNumId w:val="229"/>
   </w:num>
   <w:num w:numId="251">
-    <w:abstractNumId w:val="458"/>
+    <w:abstractNumId w:val="460"/>
   </w:num>
   <w:num w:numId="252">
     <w:abstractNumId w:val="196"/>
@@ -38917,13 +39154,13 @@
     <w:abstractNumId w:val="251"/>
   </w:num>
   <w:num w:numId="262">
-    <w:abstractNumId w:val="434"/>
+    <w:abstractNumId w:val="436"/>
   </w:num>
   <w:num w:numId="263">
-    <w:abstractNumId w:val="455"/>
+    <w:abstractNumId w:val="457"/>
   </w:num>
   <w:num w:numId="264">
-    <w:abstractNumId w:val="444"/>
+    <w:abstractNumId w:val="446"/>
   </w:num>
   <w:num w:numId="265">
     <w:abstractNumId w:val="240"/>
@@ -38932,7 +39169,7 @@
     <w:abstractNumId w:val="105"/>
   </w:num>
   <w:num w:numId="267">
-    <w:abstractNumId w:val="314"/>
+    <w:abstractNumId w:val="315"/>
   </w:num>
   <w:num w:numId="268">
     <w:abstractNumId w:val="237"/>
@@ -38959,22 +39196,22 @@
     <w:abstractNumId w:val="272"/>
   </w:num>
   <w:num w:numId="276">
-    <w:abstractNumId w:val="319"/>
+    <w:abstractNumId w:val="320"/>
   </w:num>
   <w:num w:numId="277">
     <w:abstractNumId w:val="128"/>
   </w:num>
   <w:num w:numId="278">
-    <w:abstractNumId w:val="341"/>
+    <w:abstractNumId w:val="342"/>
   </w:num>
   <w:num w:numId="279">
     <w:abstractNumId w:val="19"/>
   </w:num>
   <w:num w:numId="280">
-    <w:abstractNumId w:val="440"/>
+    <w:abstractNumId w:val="442"/>
   </w:num>
   <w:num w:numId="281">
-    <w:abstractNumId w:val="422"/>
+    <w:abstractNumId w:val="424"/>
   </w:num>
   <w:num w:numId="282">
     <w:abstractNumId w:val="217"/>
@@ -38983,7 +39220,7 @@
     <w:abstractNumId w:val="44"/>
   </w:num>
   <w:num w:numId="284">
-    <w:abstractNumId w:val="451"/>
+    <w:abstractNumId w:val="453"/>
   </w:num>
   <w:num w:numId="285">
     <w:abstractNumId w:val="294"/>
@@ -38998,7 +39235,7 @@
     <w:abstractNumId w:val="33"/>
   </w:num>
   <w:num w:numId="289">
-    <w:abstractNumId w:val="312"/>
+    <w:abstractNumId w:val="313"/>
   </w:num>
   <w:num w:numId="290">
     <w:abstractNumId w:val="180"/>
@@ -39013,7 +39250,7 @@
     <w:abstractNumId w:val="150"/>
   </w:num>
   <w:num w:numId="294">
-    <w:abstractNumId w:val="408"/>
+    <w:abstractNumId w:val="410"/>
   </w:num>
   <w:num w:numId="295">
     <w:abstractNumId w:val="260"/>
@@ -39022,43 +39259,43 @@
     <w:abstractNumId w:val="93"/>
   </w:num>
   <w:num w:numId="297">
-    <w:abstractNumId w:val="322"/>
+    <w:abstractNumId w:val="323"/>
   </w:num>
   <w:num w:numId="298">
-    <w:abstractNumId w:val="306"/>
+    <w:abstractNumId w:val="307"/>
   </w:num>
   <w:num w:numId="299">
-    <w:abstractNumId w:val="399"/>
+    <w:abstractNumId w:val="401"/>
   </w:num>
   <w:num w:numId="300">
-    <w:abstractNumId w:val="363"/>
+    <w:abstractNumId w:val="365"/>
   </w:num>
   <w:num w:numId="301">
-    <w:abstractNumId w:val="366"/>
+    <w:abstractNumId w:val="368"/>
   </w:num>
   <w:num w:numId="302">
     <w:abstractNumId w:val="236"/>
   </w:num>
   <w:num w:numId="303">
-    <w:abstractNumId w:val="425"/>
+    <w:abstractNumId w:val="427"/>
   </w:num>
   <w:num w:numId="304">
-    <w:abstractNumId w:val="313"/>
+    <w:abstractNumId w:val="314"/>
   </w:num>
   <w:num w:numId="305">
-    <w:abstractNumId w:val="457"/>
+    <w:abstractNumId w:val="459"/>
   </w:num>
   <w:num w:numId="306">
     <w:abstractNumId w:val="159"/>
   </w:num>
   <w:num w:numId="307">
-    <w:abstractNumId w:val="421"/>
+    <w:abstractNumId w:val="423"/>
   </w:num>
   <w:num w:numId="308">
     <w:abstractNumId w:val="17"/>
   </w:num>
   <w:num w:numId="309">
-    <w:abstractNumId w:val="391"/>
+    <w:abstractNumId w:val="393"/>
   </w:num>
   <w:num w:numId="310">
     <w:abstractNumId w:val="129"/>
@@ -39073,19 +39310,19 @@
     <w:abstractNumId w:val="89"/>
   </w:num>
   <w:num w:numId="314">
-    <w:abstractNumId w:val="412"/>
+    <w:abstractNumId w:val="414"/>
   </w:num>
   <w:num w:numId="315">
     <w:abstractNumId w:val="262"/>
   </w:num>
   <w:num w:numId="316">
-    <w:abstractNumId w:val="340"/>
+    <w:abstractNumId w:val="341"/>
   </w:num>
   <w:num w:numId="317">
     <w:abstractNumId w:val="280"/>
   </w:num>
   <w:num w:numId="318">
-    <w:abstractNumId w:val="433"/>
+    <w:abstractNumId w:val="435"/>
   </w:num>
   <w:num w:numId="319">
     <w:abstractNumId w:val="222"/>
@@ -39100,13 +39337,13 @@
     <w:abstractNumId w:val="170"/>
   </w:num>
   <w:num w:numId="323">
-    <w:abstractNumId w:val="447"/>
+    <w:abstractNumId w:val="449"/>
   </w:num>
   <w:num w:numId="324">
     <w:abstractNumId w:val="218"/>
   </w:num>
   <w:num w:numId="325">
-    <w:abstractNumId w:val="377"/>
+    <w:abstractNumId w:val="379"/>
   </w:num>
   <w:num w:numId="326">
     <w:abstractNumId w:val="115"/>
@@ -39118,34 +39355,34 @@
     <w:abstractNumId w:val="203"/>
   </w:num>
   <w:num w:numId="329">
-    <w:abstractNumId w:val="386"/>
+    <w:abstractNumId w:val="388"/>
   </w:num>
   <w:num w:numId="330">
-    <w:abstractNumId w:val="406"/>
+    <w:abstractNumId w:val="408"/>
   </w:num>
   <w:num w:numId="331">
-    <w:abstractNumId w:val="349"/>
+    <w:abstractNumId w:val="350"/>
   </w:num>
   <w:num w:numId="332">
     <w:abstractNumId w:val="149"/>
   </w:num>
   <w:num w:numId="333">
-    <w:abstractNumId w:val="327"/>
+    <w:abstractNumId w:val="328"/>
   </w:num>
   <w:num w:numId="334">
-    <w:abstractNumId w:val="320"/>
+    <w:abstractNumId w:val="321"/>
   </w:num>
   <w:num w:numId="335">
-    <w:abstractNumId w:val="384"/>
+    <w:abstractNumId w:val="386"/>
   </w:num>
   <w:num w:numId="336">
     <w:abstractNumId w:val="76"/>
   </w:num>
   <w:num w:numId="337">
-    <w:abstractNumId w:val="407"/>
+    <w:abstractNumId w:val="409"/>
   </w:num>
   <w:num w:numId="338">
-    <w:abstractNumId w:val="424"/>
+    <w:abstractNumId w:val="426"/>
   </w:num>
   <w:num w:numId="339">
     <w:abstractNumId w:val="29"/>
@@ -39154,7 +39391,7 @@
     <w:abstractNumId w:val="301"/>
   </w:num>
   <w:num w:numId="341">
-    <w:abstractNumId w:val="375"/>
+    <w:abstractNumId w:val="377"/>
   </w:num>
   <w:num w:numId="342">
     <w:abstractNumId w:val="95"/>
@@ -39163,10 +39400,10 @@
     <w:abstractNumId w:val="185"/>
   </w:num>
   <w:num w:numId="344">
-    <w:abstractNumId w:val="353"/>
+    <w:abstractNumId w:val="354"/>
   </w:num>
   <w:num w:numId="345">
-    <w:abstractNumId w:val="430"/>
+    <w:abstractNumId w:val="432"/>
   </w:num>
   <w:num w:numId="346">
     <w:abstractNumId w:val="198"/>
@@ -39181,7 +39418,7 @@
     <w:abstractNumId w:val="273"/>
   </w:num>
   <w:num w:numId="350">
-    <w:abstractNumId w:val="394"/>
+    <w:abstractNumId w:val="396"/>
   </w:num>
   <w:num w:numId="351">
     <w:abstractNumId w:val="84"/>
@@ -39196,7 +39433,7 @@
     <w:abstractNumId w:val="80"/>
   </w:num>
   <w:num w:numId="355">
-    <w:abstractNumId w:val="330"/>
+    <w:abstractNumId w:val="331"/>
   </w:num>
   <w:num w:numId="356">
     <w:abstractNumId w:val="62"/>
@@ -39205,7 +39442,7 @@
     <w:abstractNumId w:val="124"/>
   </w:num>
   <w:num w:numId="358">
-    <w:abstractNumId w:val="379"/>
+    <w:abstractNumId w:val="381"/>
   </w:num>
   <w:num w:numId="359">
     <w:abstractNumId w:val="5"/>
@@ -39229,31 +39466,31 @@
     <w:abstractNumId w:val="162"/>
   </w:num>
   <w:num w:numId="366">
-    <w:abstractNumId w:val="325"/>
+    <w:abstractNumId w:val="326"/>
   </w:num>
   <w:num w:numId="367">
     <w:abstractNumId w:val="18"/>
   </w:num>
   <w:num w:numId="368">
-    <w:abstractNumId w:val="410"/>
+    <w:abstractNumId w:val="412"/>
   </w:num>
   <w:num w:numId="369">
     <w:abstractNumId w:val="68"/>
   </w:num>
   <w:num w:numId="370">
-    <w:abstractNumId w:val="466"/>
+    <w:abstractNumId w:val="468"/>
   </w:num>
   <w:num w:numId="371">
     <w:abstractNumId w:val="64"/>
   </w:num>
   <w:num w:numId="372">
-    <w:abstractNumId w:val="382"/>
+    <w:abstractNumId w:val="384"/>
   </w:num>
   <w:num w:numId="373">
-    <w:abstractNumId w:val="429"/>
+    <w:abstractNumId w:val="431"/>
   </w:num>
   <w:num w:numId="374">
-    <w:abstractNumId w:val="369"/>
+    <w:abstractNumId w:val="371"/>
   </w:num>
   <w:num w:numId="375">
     <w:abstractNumId w:val="300"/>
@@ -39262,7 +39499,7 @@
     <w:abstractNumId w:val="39"/>
   </w:num>
   <w:num w:numId="377">
-    <w:abstractNumId w:val="344"/>
+    <w:abstractNumId w:val="345"/>
   </w:num>
   <w:num w:numId="378">
     <w:abstractNumId w:val="195"/>
@@ -39271,7 +39508,7 @@
     <w:abstractNumId w:val="121"/>
   </w:num>
   <w:num w:numId="380">
-    <w:abstractNumId w:val="420"/>
+    <w:abstractNumId w:val="422"/>
   </w:num>
   <w:num w:numId="381">
     <w:abstractNumId w:val="256"/>
@@ -39286,16 +39523,16 @@
     <w:abstractNumId w:val="134"/>
   </w:num>
   <w:num w:numId="385">
-    <w:abstractNumId w:val="418"/>
+    <w:abstractNumId w:val="420"/>
   </w:num>
   <w:num w:numId="386">
-    <w:abstractNumId w:val="302"/>
+    <w:abstractNumId w:val="303"/>
   </w:num>
   <w:num w:numId="387">
     <w:abstractNumId w:val="102"/>
   </w:num>
   <w:num w:numId="388">
-    <w:abstractNumId w:val="354"/>
+    <w:abstractNumId w:val="355"/>
   </w:num>
   <w:num w:numId="389">
     <w:abstractNumId w:val="35"/>
@@ -39307,13 +39544,13 @@
     <w:abstractNumId w:val="4"/>
   </w:num>
   <w:num w:numId="392">
-    <w:abstractNumId w:val="370"/>
+    <w:abstractNumId w:val="372"/>
   </w:num>
   <w:num w:numId="393">
-    <w:abstractNumId w:val="404"/>
+    <w:abstractNumId w:val="406"/>
   </w:num>
   <w:num w:numId="394">
-    <w:abstractNumId w:val="303"/>
+    <w:abstractNumId w:val="304"/>
   </w:num>
   <w:num w:numId="395">
     <w:abstractNumId w:val="34"/>
@@ -39325,7 +39562,7 @@
     <w:abstractNumId w:val="232"/>
   </w:num>
   <w:num w:numId="398">
-    <w:abstractNumId w:val="432"/>
+    <w:abstractNumId w:val="434"/>
   </w:num>
   <w:num w:numId="399">
     <w:abstractNumId w:val="30"/>
@@ -39352,10 +39589,10 @@
     <w:abstractNumId w:val="51"/>
   </w:num>
   <w:num w:numId="407">
-    <w:abstractNumId w:val="401"/>
+    <w:abstractNumId w:val="403"/>
   </w:num>
   <w:num w:numId="408">
-    <w:abstractNumId w:val="463"/>
+    <w:abstractNumId w:val="465"/>
   </w:num>
   <w:num w:numId="409">
     <w:abstractNumId w:val="263"/>
@@ -39367,28 +39604,28 @@
     <w:abstractNumId w:val="28"/>
   </w:num>
   <w:num w:numId="412">
-    <w:abstractNumId w:val="460"/>
+    <w:abstractNumId w:val="462"/>
   </w:num>
   <w:num w:numId="413">
-    <w:abstractNumId w:val="464"/>
+    <w:abstractNumId w:val="466"/>
   </w:num>
   <w:num w:numId="414">
-    <w:abstractNumId w:val="409"/>
+    <w:abstractNumId w:val="411"/>
   </w:num>
   <w:num w:numId="415">
-    <w:abstractNumId w:val="356"/>
+    <w:abstractNumId w:val="358"/>
   </w:num>
   <w:num w:numId="416">
-    <w:abstractNumId w:val="336"/>
+    <w:abstractNumId w:val="337"/>
   </w:num>
   <w:num w:numId="417">
-    <w:abstractNumId w:val="364"/>
+    <w:abstractNumId w:val="366"/>
   </w:num>
   <w:num w:numId="418">
     <w:abstractNumId w:val="248"/>
   </w:num>
   <w:num w:numId="419">
-    <w:abstractNumId w:val="339"/>
+    <w:abstractNumId w:val="340"/>
   </w:num>
   <w:num w:numId="420">
     <w:abstractNumId w:val="143"/>
@@ -39397,16 +39634,16 @@
     <w:abstractNumId w:val="27"/>
   </w:num>
   <w:num w:numId="422">
-    <w:abstractNumId w:val="332"/>
+    <w:abstractNumId w:val="333"/>
   </w:num>
   <w:num w:numId="423">
     <w:abstractNumId w:val="81"/>
   </w:num>
   <w:num w:numId="424">
-    <w:abstractNumId w:val="335"/>
+    <w:abstractNumId w:val="336"/>
   </w:num>
   <w:num w:numId="425">
-    <w:abstractNumId w:val="338"/>
+    <w:abstractNumId w:val="339"/>
   </w:num>
   <w:num w:numId="426">
     <w:abstractNumId w:val="202"/>
@@ -39415,13 +39652,13 @@
     <w:abstractNumId w:val="221"/>
   </w:num>
   <w:num w:numId="428">
-    <w:abstractNumId w:val="462"/>
+    <w:abstractNumId w:val="464"/>
   </w:num>
   <w:num w:numId="429">
-    <w:abstractNumId w:val="426"/>
+    <w:abstractNumId w:val="428"/>
   </w:num>
   <w:num w:numId="430">
-    <w:abstractNumId w:val="438"/>
+    <w:abstractNumId w:val="440"/>
   </w:num>
   <w:num w:numId="431">
     <w:abstractNumId w:val="297"/>
@@ -39433,28 +39670,28 @@
     <w:abstractNumId w:val="160"/>
   </w:num>
   <w:num w:numId="434">
-    <w:abstractNumId w:val="355"/>
+    <w:abstractNumId w:val="357"/>
   </w:num>
   <w:num w:numId="435">
     <w:abstractNumId w:val="201"/>
   </w:num>
   <w:num w:numId="436">
-    <w:abstractNumId w:val="453"/>
+    <w:abstractNumId w:val="455"/>
   </w:num>
   <w:num w:numId="437">
     <w:abstractNumId w:val="194"/>
   </w:num>
   <w:num w:numId="438">
-    <w:abstractNumId w:val="403"/>
+    <w:abstractNumId w:val="405"/>
   </w:num>
   <w:num w:numId="439">
     <w:abstractNumId w:val="48"/>
   </w:num>
   <w:num w:numId="440">
-    <w:abstractNumId w:val="452"/>
+    <w:abstractNumId w:val="454"/>
   </w:num>
   <w:num w:numId="441">
-    <w:abstractNumId w:val="385"/>
+    <w:abstractNumId w:val="387"/>
   </w:num>
   <w:num w:numId="442">
     <w:abstractNumId w:val="72"/>
@@ -39472,7 +39709,7 @@
     <w:abstractNumId w:val="270"/>
   </w:num>
   <w:num w:numId="447">
-    <w:abstractNumId w:val="305"/>
+    <w:abstractNumId w:val="306"/>
   </w:num>
   <w:num w:numId="448">
     <w:abstractNumId w:val="60"/>
@@ -39487,7 +39724,7 @@
     <w:abstractNumId w:val="104"/>
   </w:num>
   <w:num w:numId="452">
-    <w:abstractNumId w:val="446"/>
+    <w:abstractNumId w:val="448"/>
   </w:num>
   <w:num w:numId="453">
     <w:abstractNumId w:val="238"/>
@@ -39502,13 +39739,13 @@
     <w:abstractNumId w:val="20"/>
   </w:num>
   <w:num w:numId="457">
-    <w:abstractNumId w:val="468"/>
+    <w:abstractNumId w:val="470"/>
   </w:num>
   <w:num w:numId="458">
     <w:abstractNumId w:val="279"/>
   </w:num>
   <w:num w:numId="459">
-    <w:abstractNumId w:val="304"/>
+    <w:abstractNumId w:val="305"/>
   </w:num>
   <w:num w:numId="460">
     <w:abstractNumId w:val="70"/>
@@ -39517,7 +39754,7 @@
     <w:abstractNumId w:val="161"/>
   </w:num>
   <w:num w:numId="462">
-    <w:abstractNumId w:val="427"/>
+    <w:abstractNumId w:val="429"/>
   </w:num>
   <w:num w:numId="463">
     <w:abstractNumId w:val="276"/>
@@ -39539,6 +39776,12 @@
   </w:num>
   <w:num w:numId="469">
     <w:abstractNumId w:val="21"/>
+  </w:num>
+  <w:num w:numId="470">
+    <w:abstractNumId w:val="356"/>
+  </w:num>
+  <w:num w:numId="471">
+    <w:abstractNumId w:val="302"/>
   </w:num>
   <w:numIdMacAtCleanup w:val="469"/>
 </w:numbering>

</xml_diff>